<commit_message>
+Contrôle couleur de peau -Ajout du choiceBox pour la peau dans une section "Peau" -Les méthodes qui affectaient les allèles aux SNPs dans DNACreator ont été remplacées par les enums -Les Allèles des SNPs pour la peau se font affecter au modèle mémoire et se font exporter dans les fichiers -La couleur de la peau est affectée aux polygones du visage en 3D -La face se base sur l'état initial des contrôles à la construction -Ajout d'un CSS qui gère les styles de la page principale de l'application (il en faudrait un autre pour le mode ADN) -Le slider position des yeux et le choicebox couleur des yeux sont dans une section "yeux" -ménage+javadoc+todo
</commit_message>
<xml_diff>
--- a/docSprint/Genomic Physionomy Viewer - Backlog de produit.docx
+++ b/docSprint/Genomic Physionomy Viewer - Backlog de produit.docx
@@ -1,6 +1,6 @@
 
 <file path=word/document.xml><?xml version="1.0" encoding="utf-8"?>
-<w:document xmlns:wpc="http://schemas.microsoft.com/office/word/2010/wordprocessingCanvas" xmlns:cx="http://schemas.microsoft.com/office/drawing/2014/chartex" xmlns:cx1="http://schemas.microsoft.com/office/drawing/2015/9/8/chartex" xmlns:mc="http://schemas.openxmlformats.org/markup-compatibility/2006" xmlns:o="urn:schemas-microsoft-com:office:office" xmlns:r="http://schemas.openxmlformats.org/officeDocument/2006/relationships" xmlns:m="http://schemas.openxmlformats.org/officeDocument/2006/math" xmlns:v="urn:schemas-microsoft-com:vml" xmlns:wp14="http://schemas.microsoft.com/office/word/2010/wordprocessingDrawing" xmlns:wp="http://schemas.openxmlformats.org/drawingml/2006/wordprocessingDrawing" xmlns:w10="urn:schemas-microsoft-com:office:word" xmlns:w="http://schemas.openxmlformats.org/wordprocessingml/2006/main" xmlns:w14="http://schemas.microsoft.com/office/word/2010/wordml" xmlns:w15="http://schemas.microsoft.com/office/word/2012/wordml" xmlns:w16se="http://schemas.microsoft.com/office/word/2015/wordml/symex" xmlns:wpg="http://schemas.microsoft.com/office/word/2010/wordprocessingGroup" xmlns:wpi="http://schemas.microsoft.com/office/word/2010/wordprocessingInk" xmlns:wne="http://schemas.microsoft.com/office/word/2006/wordml" xmlns:wps="http://schemas.microsoft.com/office/word/2010/wordprocessingShape" mc:Ignorable="w14 w15 w16se wp14">
+<w:document xmlns:wpc="http://schemas.microsoft.com/office/word/2010/wordprocessingCanvas" xmlns:cx="http://schemas.microsoft.com/office/drawing/2014/chartex" xmlns:cx1="http://schemas.microsoft.com/office/drawing/2015/9/8/chartex" xmlns:cx2="http://schemas.microsoft.com/office/drawing/2015/10/21/chartex" xmlns:cx3="http://schemas.microsoft.com/office/drawing/2016/5/9/chartex" xmlns:cx4="http://schemas.microsoft.com/office/drawing/2016/5/10/chartex" xmlns:cx5="http://schemas.microsoft.com/office/drawing/2016/5/11/chartex" xmlns:mc="http://schemas.openxmlformats.org/markup-compatibility/2006" xmlns:o="urn:schemas-microsoft-com:office:office" xmlns:r="http://schemas.openxmlformats.org/officeDocument/2006/relationships" xmlns:m="http://schemas.openxmlformats.org/officeDocument/2006/math" xmlns:v="urn:schemas-microsoft-com:vml" xmlns:wp14="http://schemas.microsoft.com/office/word/2010/wordprocessingDrawing" xmlns:wp="http://schemas.openxmlformats.org/drawingml/2006/wordprocessingDrawing" xmlns:w10="urn:schemas-microsoft-com:office:word" xmlns:w="http://schemas.openxmlformats.org/wordprocessingml/2006/main" xmlns:w14="http://schemas.microsoft.com/office/word/2010/wordml" xmlns:w15="http://schemas.microsoft.com/office/word/2012/wordml" xmlns:w16se="http://schemas.microsoft.com/office/word/2015/wordml/symex" xmlns:wpg="http://schemas.microsoft.com/office/word/2010/wordprocessingGroup" xmlns:wpi="http://schemas.microsoft.com/office/word/2010/wordprocessingInk" xmlns:wne="http://schemas.microsoft.com/office/word/2006/wordml" xmlns:wps="http://schemas.microsoft.com/office/word/2010/wordprocessingShape" mc:Ignorable="w14 w15 w16se wp14">
   <w:body>
     <w:p>
       <w:pPr>
@@ -4569,13 +4569,7 @@
         <w:rPr>
           <w:lang w:val="fr-CA"/>
         </w:rPr>
-        <w:t>1</w:t>
-      </w:r>
-      <w:r>
-        <w:rPr>
-          <w:lang w:val="fr-CA"/>
-        </w:rPr>
-        <w:t>. Afficher un onglet où les SNPs reliés aux yeux sont affichés avec leurs informations.</w:t>
+        <w:t>1. Afficher un onglet où les SNPs reliés aux yeux sont affichés avec leurs informations.</w:t>
       </w:r>
     </w:p>
     <w:p>
@@ -4764,13 +4758,7 @@
         <w:rPr>
           <w:lang w:val="fr-CA"/>
         </w:rPr>
-        <w:t>1</w:t>
-      </w:r>
-      <w:r>
-        <w:rPr>
-          <w:lang w:val="fr-CA"/>
-        </w:rPr>
-        <w:t>. Afficher un onglet où les SNPs reliés aux yeux sont affichés avec leurs informations.</w:t>
+        <w:t>1. Afficher un onglet où les SNPs reliés aux yeux sont affichés avec leurs informations.</w:t>
       </w:r>
     </w:p>
     <w:p>
@@ -5838,14 +5826,7 @@
           <w:highlight w:val="yellow"/>
           <w:lang w:val="fr-CA"/>
         </w:rPr>
-        <w:t xml:space="preserve">la position </w:t>
-      </w:r>
-      <w:r>
-        <w:rPr>
-          <w:highlight w:val="yellow"/>
-          <w:lang w:val="fr-CA"/>
-        </w:rPr>
-        <w:t>des sourcils</w:t>
+        <w:t>la position des sourcils</w:t>
       </w:r>
       <w:r>
         <w:rPr>
@@ -6151,13 +6132,7 @@
         <w:rPr>
           <w:lang w:val="fr-CA"/>
         </w:rPr>
-        <w:t>. Trouver un algorithme pour déplacer les points</w:t>
-      </w:r>
-      <w:r>
-        <w:rPr>
-          <w:lang w:val="fr-CA"/>
-        </w:rPr>
-        <w:t>(les narines)</w:t>
+        <w:t>. Trouver un algorithme pour déplacer les points(les narines)</w:t>
       </w:r>
     </w:p>
     <w:p>
@@ -6467,13 +6442,7 @@
         <w:rPr>
           <w:lang w:val="fr-CA"/>
         </w:rPr>
-        <w:t>2</w:t>
-      </w:r>
-      <w:r>
-        <w:rPr>
-          <w:lang w:val="fr-CA"/>
-        </w:rPr>
-        <w:t>8</w:t>
+        <w:t>28</w:t>
       </w:r>
     </w:p>
     <w:p>
@@ -6521,11 +6490,13 @@
       </w:r>
       <w:r>
         <w:rPr>
-          <w:highlight w:val="yellow"/>
+          <w:highlight w:val="green"/>
           <w:lang w:val="fr-CA"/>
         </w:rPr>
         <w:t>En tant qu’utilisateur, je veux pouvoir modifier la couleur de la peau avec un contrôle afin de voir les différentes variations génétiques possibles.</w:t>
       </w:r>
+      <w:bookmarkStart w:id="0" w:name="_GoBack"/>
+      <w:bookmarkEnd w:id="0"/>
     </w:p>
     <w:p>
       <w:pPr>
@@ -6655,13 +6626,7 @@
         <w:rPr>
           <w:lang w:val="fr-CA"/>
         </w:rPr>
-        <w:t>2</w:t>
-      </w:r>
-      <w:r>
-        <w:rPr>
-          <w:lang w:val="fr-CA"/>
-        </w:rPr>
-        <w:t>9</w:t>
+        <w:t>29</w:t>
       </w:r>
     </w:p>
     <w:p>
@@ -8183,8 +8148,6 @@
           <w:lang w:val="fr-CA"/>
         </w:rPr>
       </w:pPr>
-      <w:bookmarkStart w:id="0" w:name="_GoBack"/>
-      <w:bookmarkEnd w:id="0"/>
       <w:r>
         <w:rPr>
           <w:lang w:val="fr-CA"/>
@@ -8936,7 +8899,7 @@
 </file>
 
 <file path=word/endnotes.xml><?xml version="1.0" encoding="utf-8"?>
-<w:endnotes xmlns:wpc="http://schemas.microsoft.com/office/word/2010/wordprocessingCanvas" xmlns:cx="http://schemas.microsoft.com/office/drawing/2014/chartex" xmlns:cx1="http://schemas.microsoft.com/office/drawing/2015/9/8/chartex" xmlns:mc="http://schemas.openxmlformats.org/markup-compatibility/2006" xmlns:o="urn:schemas-microsoft-com:office:office" xmlns:r="http://schemas.openxmlformats.org/officeDocument/2006/relationships" xmlns:m="http://schemas.openxmlformats.org/officeDocument/2006/math" xmlns:v="urn:schemas-microsoft-com:vml" xmlns:wp14="http://schemas.microsoft.com/office/word/2010/wordprocessingDrawing" xmlns:wp="http://schemas.openxmlformats.org/drawingml/2006/wordprocessingDrawing" xmlns:w10="urn:schemas-microsoft-com:office:word" xmlns:w="http://schemas.openxmlformats.org/wordprocessingml/2006/main" xmlns:w14="http://schemas.microsoft.com/office/word/2010/wordml" xmlns:w15="http://schemas.microsoft.com/office/word/2012/wordml" xmlns:w16se="http://schemas.microsoft.com/office/word/2015/wordml/symex" xmlns:wpg="http://schemas.microsoft.com/office/word/2010/wordprocessingGroup" xmlns:wpi="http://schemas.microsoft.com/office/word/2010/wordprocessingInk" xmlns:wne="http://schemas.microsoft.com/office/word/2006/wordml" xmlns:wps="http://schemas.microsoft.com/office/word/2010/wordprocessingShape" mc:Ignorable="w14 w15 w16se wp14">
+<w:endnotes xmlns:wpc="http://schemas.microsoft.com/office/word/2010/wordprocessingCanvas" xmlns:cx="http://schemas.microsoft.com/office/drawing/2014/chartex" xmlns:cx1="http://schemas.microsoft.com/office/drawing/2015/9/8/chartex" xmlns:cx2="http://schemas.microsoft.com/office/drawing/2015/10/21/chartex" xmlns:cx3="http://schemas.microsoft.com/office/drawing/2016/5/9/chartex" xmlns:cx4="http://schemas.microsoft.com/office/drawing/2016/5/10/chartex" xmlns:cx5="http://schemas.microsoft.com/office/drawing/2016/5/11/chartex" xmlns:mc="http://schemas.openxmlformats.org/markup-compatibility/2006" xmlns:o="urn:schemas-microsoft-com:office:office" xmlns:r="http://schemas.openxmlformats.org/officeDocument/2006/relationships" xmlns:m="http://schemas.openxmlformats.org/officeDocument/2006/math" xmlns:v="urn:schemas-microsoft-com:vml" xmlns:wp14="http://schemas.microsoft.com/office/word/2010/wordprocessingDrawing" xmlns:wp="http://schemas.openxmlformats.org/drawingml/2006/wordprocessingDrawing" xmlns:w10="urn:schemas-microsoft-com:office:word" xmlns:w="http://schemas.openxmlformats.org/wordprocessingml/2006/main" xmlns:w14="http://schemas.microsoft.com/office/word/2010/wordml" xmlns:w15="http://schemas.microsoft.com/office/word/2012/wordml" xmlns:w16se="http://schemas.microsoft.com/office/word/2015/wordml/symex" xmlns:wpg="http://schemas.microsoft.com/office/word/2010/wordprocessingGroup" xmlns:wpi="http://schemas.microsoft.com/office/word/2010/wordprocessingInk" xmlns:wne="http://schemas.microsoft.com/office/word/2006/wordml" xmlns:wps="http://schemas.microsoft.com/office/word/2010/wordprocessingShape" mc:Ignorable="w14 w15 w16se wp14">
   <w:endnote w:type="separator" w:id="-1">
     <w:p>
       <w:r>
@@ -8955,7 +8918,7 @@
 </file>
 
 <file path=word/footnotes.xml><?xml version="1.0" encoding="utf-8"?>
-<w:footnotes xmlns:wpc="http://schemas.microsoft.com/office/word/2010/wordprocessingCanvas" xmlns:cx="http://schemas.microsoft.com/office/drawing/2014/chartex" xmlns:cx1="http://schemas.microsoft.com/office/drawing/2015/9/8/chartex" xmlns:mc="http://schemas.openxmlformats.org/markup-compatibility/2006" xmlns:o="urn:schemas-microsoft-com:office:office" xmlns:r="http://schemas.openxmlformats.org/officeDocument/2006/relationships" xmlns:m="http://schemas.openxmlformats.org/officeDocument/2006/math" xmlns:v="urn:schemas-microsoft-com:vml" xmlns:wp14="http://schemas.microsoft.com/office/word/2010/wordprocessingDrawing" xmlns:wp="http://schemas.openxmlformats.org/drawingml/2006/wordprocessingDrawing" xmlns:w10="urn:schemas-microsoft-com:office:word" xmlns:w="http://schemas.openxmlformats.org/wordprocessingml/2006/main" xmlns:w14="http://schemas.microsoft.com/office/word/2010/wordml" xmlns:w15="http://schemas.microsoft.com/office/word/2012/wordml" xmlns:w16se="http://schemas.microsoft.com/office/word/2015/wordml/symex" xmlns:wpg="http://schemas.microsoft.com/office/word/2010/wordprocessingGroup" xmlns:wpi="http://schemas.microsoft.com/office/word/2010/wordprocessingInk" xmlns:wne="http://schemas.microsoft.com/office/word/2006/wordml" xmlns:wps="http://schemas.microsoft.com/office/word/2010/wordprocessingShape" mc:Ignorable="w14 w15 w16se wp14">
+<w:footnotes xmlns:wpc="http://schemas.microsoft.com/office/word/2010/wordprocessingCanvas" xmlns:cx="http://schemas.microsoft.com/office/drawing/2014/chartex" xmlns:cx1="http://schemas.microsoft.com/office/drawing/2015/9/8/chartex" xmlns:cx2="http://schemas.microsoft.com/office/drawing/2015/10/21/chartex" xmlns:cx3="http://schemas.microsoft.com/office/drawing/2016/5/9/chartex" xmlns:cx4="http://schemas.microsoft.com/office/drawing/2016/5/10/chartex" xmlns:cx5="http://schemas.microsoft.com/office/drawing/2016/5/11/chartex" xmlns:mc="http://schemas.openxmlformats.org/markup-compatibility/2006" xmlns:o="urn:schemas-microsoft-com:office:office" xmlns:r="http://schemas.openxmlformats.org/officeDocument/2006/relationships" xmlns:m="http://schemas.openxmlformats.org/officeDocument/2006/math" xmlns:v="urn:schemas-microsoft-com:vml" xmlns:wp14="http://schemas.microsoft.com/office/word/2010/wordprocessingDrawing" xmlns:wp="http://schemas.openxmlformats.org/drawingml/2006/wordprocessingDrawing" xmlns:w10="urn:schemas-microsoft-com:office:word" xmlns:w="http://schemas.openxmlformats.org/wordprocessingml/2006/main" xmlns:w14="http://schemas.microsoft.com/office/word/2010/wordml" xmlns:w15="http://schemas.microsoft.com/office/word/2012/wordml" xmlns:w16se="http://schemas.microsoft.com/office/word/2015/wordml/symex" xmlns:wpg="http://schemas.microsoft.com/office/word/2010/wordprocessingGroup" xmlns:wpi="http://schemas.microsoft.com/office/word/2010/wordprocessingInk" xmlns:wne="http://schemas.microsoft.com/office/word/2006/wordml" xmlns:wps="http://schemas.microsoft.com/office/word/2010/wordprocessingShape" mc:Ignorable="w14 w15 w16se wp14">
   <w:footnote w:type="separator" w:id="-1">
     <w:p>
       <w:r>
@@ -8974,7 +8937,7 @@
 </file>
 
 <file path=word/numbering.xml><?xml version="1.0" encoding="utf-8"?>
-<w:numbering xmlns:wpc="http://schemas.microsoft.com/office/word/2010/wordprocessingCanvas" xmlns:cx="http://schemas.microsoft.com/office/drawing/2014/chartex" xmlns:cx1="http://schemas.microsoft.com/office/drawing/2015/9/8/chartex" xmlns:mc="http://schemas.openxmlformats.org/markup-compatibility/2006" xmlns:o="urn:schemas-microsoft-com:office:office" xmlns:r="http://schemas.openxmlformats.org/officeDocument/2006/relationships" xmlns:m="http://schemas.openxmlformats.org/officeDocument/2006/math" xmlns:v="urn:schemas-microsoft-com:vml" xmlns:wp14="http://schemas.microsoft.com/office/word/2010/wordprocessingDrawing" xmlns:wp="http://schemas.openxmlformats.org/drawingml/2006/wordprocessingDrawing" xmlns:w10="urn:schemas-microsoft-com:office:word" xmlns:w="http://schemas.openxmlformats.org/wordprocessingml/2006/main" xmlns:w14="http://schemas.microsoft.com/office/word/2010/wordml" xmlns:w15="http://schemas.microsoft.com/office/word/2012/wordml" xmlns:w16se="http://schemas.microsoft.com/office/word/2015/wordml/symex" xmlns:wpg="http://schemas.microsoft.com/office/word/2010/wordprocessingGroup" xmlns:wpi="http://schemas.microsoft.com/office/word/2010/wordprocessingInk" xmlns:wne="http://schemas.microsoft.com/office/word/2006/wordml" xmlns:wps="http://schemas.microsoft.com/office/word/2010/wordprocessingShape" mc:Ignorable="w14 w15 w16se wp14">
+<w:numbering xmlns:wpc="http://schemas.microsoft.com/office/word/2010/wordprocessingCanvas" xmlns:cx="http://schemas.microsoft.com/office/drawing/2014/chartex" xmlns:cx1="http://schemas.microsoft.com/office/drawing/2015/9/8/chartex" xmlns:cx2="http://schemas.microsoft.com/office/drawing/2015/10/21/chartex" xmlns:cx3="http://schemas.microsoft.com/office/drawing/2016/5/9/chartex" xmlns:cx4="http://schemas.microsoft.com/office/drawing/2016/5/10/chartex" xmlns:cx5="http://schemas.microsoft.com/office/drawing/2016/5/11/chartex" xmlns:mc="http://schemas.openxmlformats.org/markup-compatibility/2006" xmlns:o="urn:schemas-microsoft-com:office:office" xmlns:r="http://schemas.openxmlformats.org/officeDocument/2006/relationships" xmlns:m="http://schemas.openxmlformats.org/officeDocument/2006/math" xmlns:v="urn:schemas-microsoft-com:vml" xmlns:wp14="http://schemas.microsoft.com/office/word/2010/wordprocessingDrawing" xmlns:wp="http://schemas.openxmlformats.org/drawingml/2006/wordprocessingDrawing" xmlns:w10="urn:schemas-microsoft-com:office:word" xmlns:w="http://schemas.openxmlformats.org/wordprocessingml/2006/main" xmlns:w14="http://schemas.microsoft.com/office/word/2010/wordml" xmlns:w15="http://schemas.microsoft.com/office/word/2012/wordml" xmlns:w16se="http://schemas.microsoft.com/office/word/2015/wordml/symex" xmlns:wpg="http://schemas.microsoft.com/office/word/2010/wordprocessingGroup" xmlns:wpi="http://schemas.microsoft.com/office/word/2010/wordprocessingInk" xmlns:wne="http://schemas.microsoft.com/office/word/2006/wordml" xmlns:wps="http://schemas.microsoft.com/office/word/2010/wordprocessingShape" mc:Ignorable="w14 w15 w16se wp14">
   <w:abstractNum w:abstractNumId="0" w15:restartNumberingAfterBreak="0">
     <w:nsid w:val="010714A3"/>
     <w:multiLevelType w:val="hybridMultilevel"/>
@@ -10682,7 +10645,7 @@
       </w:pPr>
     </w:pPrDefault>
   </w:docDefaults>
-  <w:latentStyles w:defLockedState="0" w:defUIPriority="99" w:defSemiHidden="0" w:defUnhideWhenUsed="0" w:defQFormat="0" w:count="371">
+  <w:latentStyles w:defLockedState="0" w:defUIPriority="99" w:defSemiHidden="0" w:defUnhideWhenUsed="0" w:defQFormat="0" w:count="374">
     <w:lsdException w:name="Normal" w:uiPriority="0" w:qFormat="1"/>
     <w:lsdException w:name="heading 1" w:uiPriority="9" w:qFormat="1"/>
     <w:lsdException w:name="heading 2" w:semiHidden="1" w:uiPriority="9" w:unhideWhenUsed="1" w:qFormat="1"/>
@@ -10788,7 +10751,6 @@
     <w:lsdException w:name="HTML Sample" w:semiHidden="1" w:unhideWhenUsed="1"/>
     <w:lsdException w:name="HTML Typewriter" w:semiHidden="1" w:unhideWhenUsed="1"/>
     <w:lsdException w:name="HTML Variable" w:semiHidden="1" w:unhideWhenUsed="1"/>
-    <w:lsdException w:name="Normal Table" w:semiHidden="1" w:unhideWhenUsed="1"/>
     <w:lsdException w:name="annotation subject" w:semiHidden="1" w:unhideWhenUsed="1"/>
     <w:lsdException w:name="No List" w:semiHidden="1" w:unhideWhenUsed="1"/>
     <w:lsdException w:name="Outline List 1" w:semiHidden="1" w:unhideWhenUsed="1"/>
@@ -10833,7 +10795,6 @@
     <w:lsdException w:name="Table Professional" w:semiHidden="1" w:unhideWhenUsed="1"/>
     <w:lsdException w:name="Table Subtle 1" w:semiHidden="1" w:unhideWhenUsed="1"/>
     <w:lsdException w:name="Table Subtle 2" w:semiHidden="1" w:unhideWhenUsed="1"/>
-    <w:lsdException w:name="Table Web 1" w:semiHidden="1" w:unhideWhenUsed="1"/>
     <w:lsdException w:name="Table Web 2" w:semiHidden="1" w:unhideWhenUsed="1"/>
     <w:lsdException w:name="Table Web 3" w:semiHidden="1" w:unhideWhenUsed="1"/>
     <w:lsdException w:name="Balloon Text" w:semiHidden="1" w:unhideWhenUsed="1"/>
@@ -11054,6 +11015,9 @@
     <w:lsdException w:name="List Table 5 Dark Accent 6" w:uiPriority="50"/>
     <w:lsdException w:name="List Table 6 Colorful Accent 6" w:uiPriority="51"/>
     <w:lsdException w:name="List Table 7 Colorful Accent 6" w:uiPriority="52"/>
+    <w:lsdException w:name="Mention" w:semiHidden="1" w:unhideWhenUsed="1"/>
+    <w:lsdException w:name="Smart Hyperlink" w:semiHidden="1" w:unhideWhenUsed="1"/>
+    <w:lsdException w:name="Hashtag" w:semiHidden="1" w:unhideWhenUsed="1"/>
   </w:latentStyles>
   <w:style w:type="paragraph" w:default="1" w:styleId="Normal">
     <w:name w:val="Normal"/>

</xml_diff>

<commit_message>
+Thread ne repart pas 2 fois de suite
</commit_message>
<xml_diff>
--- a/docSprint/Genomic Physionomy Viewer - Backlog de produit.docx
+++ b/docSprint/Genomic Physionomy Viewer - Backlog de produit.docx
@@ -6777,10 +6777,456 @@
       </w:r>
       <w:r>
         <w:rPr>
+          <w:highlight w:val="green"/>
+          <w:lang w:val="fr-CA"/>
+        </w:rPr>
+        <w:t>En tant qu’utilisateur, je veux que le visage soit suffisamment détaillé.</w:t>
+      </w:r>
+    </w:p>
+    <w:p>
+      <w:pPr>
+        <w:rPr>
+          <w:lang w:val="fr-CA"/>
+        </w:rPr>
+      </w:pPr>
+      <w:r>
+        <w:rPr>
+          <w:lang w:val="fr-CA"/>
+        </w:rPr>
+        <w:t>Détail ou description :</w:t>
+      </w:r>
+      <w:r>
+        <w:rPr>
+          <w:lang w:val="fr-CA"/>
+        </w:rPr>
+        <w:tab/>
+        <w:t>1. Rajouter des détails</w:t>
+      </w:r>
+    </w:p>
+    <w:p>
+      <w:pPr>
+        <w:rPr>
+          <w:lang w:val="fr-CA"/>
+        </w:rPr>
+      </w:pPr>
+      <w:r>
+        <w:rPr>
+          <w:lang w:val="fr-CA"/>
+        </w:rPr>
+        <w:t>2. Lisser les formes du visage</w:t>
+      </w:r>
+    </w:p>
+    <w:p>
+      <w:pPr>
+        <w:rPr>
+          <w:lang w:val="fr-CA"/>
+        </w:rPr>
+      </w:pPr>
+      <w:r>
+        <w:rPr>
+          <w:lang w:val="fr-CA"/>
+        </w:rPr>
+        <w:t>Tests d’acceptation :</w:t>
+      </w:r>
+      <w:r>
+        <w:rPr>
+          <w:lang w:val="fr-CA"/>
+        </w:rPr>
+        <w:t xml:space="preserve"> Un visage détaillé et plus réaliste apparaît dans la vue.</w:t>
+      </w:r>
+      <w:r>
+        <w:rPr>
+          <w:lang w:val="fr-CA"/>
+        </w:rPr>
+        <w:tab/>
+      </w:r>
+    </w:p>
+    <w:p>
+      <w:pPr>
+        <w:rPr>
+          <w:lang w:val="fr-CA"/>
+        </w:rPr>
+      </w:pPr>
+      <w:r>
+        <w:rPr>
+          <w:lang w:val="fr-CA"/>
+        </w:rPr>
+        <w:t>Complexité :</w:t>
+      </w:r>
+      <w:r>
+        <w:rPr>
+          <w:lang w:val="fr-CA"/>
+        </w:rPr>
+        <w:tab/>
+      </w:r>
+      <w:r>
+        <w:rPr>
+          <w:lang w:val="fr-CA"/>
+        </w:rPr>
+        <w:t>4</w:t>
+      </w:r>
+    </w:p>
+    <w:p>
+      <w:pPr>
+        <w:rPr>
+          <w:lang w:val="fr-CA"/>
+        </w:rPr>
+      </w:pPr>
+      <w:r>
+        <w:rPr>
+          <w:lang w:val="fr-CA"/>
+        </w:rPr>
+        <w:t>Effort :</w:t>
+      </w:r>
+      <w:r>
+        <w:rPr>
+          <w:lang w:val="fr-CA"/>
+        </w:rPr>
+        <w:tab/>
+      </w:r>
+      <w:r>
+        <w:rPr>
+          <w:lang w:val="fr-CA"/>
+        </w:rPr>
+        <w:t>2</w:t>
+      </w:r>
+    </w:p>
+    <w:p>
+      <w:pPr>
+        <w:rPr>
+          <w:lang w:val="fr-CA"/>
+        </w:rPr>
+      </w:pPr>
+      <w:r>
+        <w:rPr>
+          <w:lang w:val="fr-CA"/>
+        </w:rPr>
+        <w:t>Commentaires :</w:t>
+      </w:r>
+      <w:r>
+        <w:rPr>
+          <w:lang w:val="fr-CA"/>
+        </w:rPr>
+        <w:tab/>
+      </w:r>
+    </w:p>
+    <w:p>
+      <w:pPr>
+        <w:rPr>
+          <w:lang w:val="fr-CA"/>
+        </w:rPr>
+      </w:pPr>
+    </w:p>
+    <w:p>
+      <w:pPr>
+        <w:rPr>
+          <w:lang w:val="fr-CA"/>
+        </w:rPr>
+      </w:pPr>
+      <w:r>
+        <w:rPr>
+          <w:lang w:val="fr-CA"/>
+        </w:rPr>
+        <w:t>31</w:t>
+      </w:r>
+    </w:p>
+    <w:p>
+      <w:pPr>
+        <w:rPr>
+          <w:lang w:val="fr-CA"/>
+        </w:rPr>
+      </w:pPr>
+      <w:r>
+        <w:rPr>
+          <w:lang w:val="fr-CA"/>
+        </w:rPr>
+        <w:t>Acteur ou rôle :</w:t>
+      </w:r>
+      <w:r>
+        <w:rPr>
+          <w:lang w:val="fr-CA"/>
+        </w:rPr>
+        <w:tab/>
+        <w:t>Utilisateur</w:t>
+      </w:r>
+    </w:p>
+    <w:p>
+      <w:pPr>
+        <w:rPr>
+          <w:lang w:val="fr-CA"/>
+        </w:rPr>
+      </w:pPr>
+      <w:r>
+        <w:rPr>
+          <w:lang w:val="fr-CA"/>
+        </w:rPr>
+        <w:t>Scénario ou story :</w:t>
+      </w:r>
+      <w:r>
+        <w:rPr>
+          <w:lang w:val="fr-CA"/>
+        </w:rPr>
+        <w:tab/>
+      </w:r>
+      <w:r>
+        <w:rPr>
+          <w:highlight w:val="green"/>
+          <w:lang w:val="fr-CA"/>
+        </w:rPr>
+        <w:t>En tant qu’utilisateur, je veux être capable de modifier la position et l’angle sortant des oreilles afin de faire un portrait réaliste</w:t>
+      </w:r>
+    </w:p>
+    <w:p>
+      <w:pPr>
+        <w:rPr>
+          <w:lang w:val="fr-CA"/>
+        </w:rPr>
+      </w:pPr>
+      <w:r>
+        <w:rPr>
+          <w:lang w:val="fr-CA"/>
+        </w:rPr>
+        <w:t>Détail ou description :</w:t>
+      </w:r>
+      <w:r>
+        <w:rPr>
+          <w:lang w:val="fr-CA"/>
+        </w:rPr>
+        <w:tab/>
+        <w:t>1.</w:t>
+      </w:r>
+      <w:r>
+        <w:t xml:space="preserve"> </w:t>
+      </w:r>
+      <w:r>
+        <w:rPr>
+          <w:lang w:val="fr-CA"/>
+        </w:rPr>
+        <w:t>Ajouter deux sliders permettant de modifier la position horizontale et verticale des oreilles</w:t>
+      </w:r>
+    </w:p>
+    <w:p>
+      <w:pPr>
+        <w:rPr>
+          <w:lang w:val="fr-CA"/>
+        </w:rPr>
+      </w:pPr>
+      <w:r>
+        <w:rPr>
+          <w:lang w:val="fr-CA"/>
+        </w:rPr>
+        <w:t>2.</w:t>
+      </w:r>
+      <w:r>
+        <w:rPr>
+          <w:lang w:val="fr-CA"/>
+        </w:rPr>
+        <w:t>Ajouter un slider permettant de modifier l’orientation des oreilles</w:t>
+      </w:r>
+    </w:p>
+    <w:p>
+      <w:pPr>
+        <w:rPr>
+          <w:lang w:val="fr-CA"/>
+        </w:rPr>
+      </w:pPr>
+      <w:r>
+        <w:rPr>
+          <w:lang w:val="fr-CA"/>
+        </w:rPr>
+        <w:t xml:space="preserve">3. </w:t>
+      </w:r>
+      <w:r>
+        <w:rPr>
+          <w:lang w:val="fr-CA"/>
+        </w:rPr>
+        <w:t>Créer/penser un algorithme sur papier pour modifier la position des points des oreilles selon le modèle mémoire</w:t>
+      </w:r>
+    </w:p>
+    <w:p>
+      <w:pPr>
+        <w:rPr>
+          <w:lang w:val="fr-CA"/>
+        </w:rPr>
+      </w:pPr>
+      <w:r>
+        <w:rPr>
+          <w:lang w:val="fr-CA"/>
+        </w:rPr>
+        <w:t>4.</w:t>
+      </w:r>
+      <w:r>
+        <w:rPr>
+          <w:lang w:val="fr-CA"/>
+        </w:rPr>
+        <w:t>Développer les classes métiers reliées à la face pour permettre de traiter les points</w:t>
+      </w:r>
+    </w:p>
+    <w:p>
+      <w:pPr>
+        <w:rPr>
+          <w:lang w:val="fr-CA"/>
+        </w:rPr>
+      </w:pPr>
+      <w:r>
+        <w:rPr>
+          <w:lang w:val="fr-CA"/>
+        </w:rPr>
+        <w:t>Tests d’acceptation :</w:t>
+      </w:r>
+      <w:r>
+        <w:rPr>
+          <w:lang w:val="fr-CA"/>
+        </w:rPr>
+        <w:t xml:space="preserve"> </w:t>
+      </w:r>
+      <w:r>
+        <w:rPr>
+          <w:lang w:val="fr-CA"/>
+        </w:rPr>
+        <w:t>On peut faire une translation des oreilles en bougeant le slider et une rotation en bougeant l’autre slider.</w:t>
+      </w:r>
+      <w:r>
+        <w:rPr>
+          <w:lang w:val="fr-CA"/>
+        </w:rPr>
+        <w:tab/>
+      </w:r>
+    </w:p>
+    <w:p>
+      <w:pPr>
+        <w:rPr>
+          <w:lang w:val="fr-CA"/>
+        </w:rPr>
+      </w:pPr>
+      <w:r>
+        <w:rPr>
+          <w:lang w:val="fr-CA"/>
+        </w:rPr>
+        <w:t>Complexité :</w:t>
+      </w:r>
+      <w:r>
+        <w:rPr>
+          <w:lang w:val="fr-CA"/>
+        </w:rPr>
+        <w:tab/>
+      </w:r>
+      <w:r>
+        <w:rPr>
+          <w:lang w:val="fr-CA"/>
+        </w:rPr>
+        <w:t>5</w:t>
+      </w:r>
+    </w:p>
+    <w:p>
+      <w:pPr>
+        <w:rPr>
+          <w:lang w:val="fr-CA"/>
+        </w:rPr>
+      </w:pPr>
+      <w:r>
+        <w:rPr>
+          <w:lang w:val="fr-CA"/>
+        </w:rPr>
+        <w:t>Effort :</w:t>
+      </w:r>
+      <w:r>
+        <w:rPr>
+          <w:lang w:val="fr-CA"/>
+        </w:rPr>
+        <w:tab/>
+      </w:r>
+      <w:r>
+        <w:rPr>
+          <w:lang w:val="fr-CA"/>
+        </w:rPr>
+        <w:t>5</w:t>
+      </w:r>
+    </w:p>
+    <w:p>
+      <w:pPr>
+        <w:rPr>
+          <w:lang w:val="fr-CA"/>
+        </w:rPr>
+      </w:pPr>
+      <w:r>
+        <w:rPr>
+          <w:lang w:val="fr-CA"/>
+        </w:rPr>
+        <w:t>Commentaires :</w:t>
+      </w:r>
+    </w:p>
+    <w:p>
+      <w:pPr>
+        <w:rPr>
+          <w:lang w:val="fr-CA"/>
+        </w:rPr>
+      </w:pPr>
+    </w:p>
+    <w:p>
+      <w:pPr>
+        <w:rPr>
+          <w:lang w:val="fr-CA"/>
+        </w:rPr>
+      </w:pPr>
+      <w:r>
+        <w:rPr>
+          <w:lang w:val="fr-CA"/>
+        </w:rPr>
+        <w:t>32</w:t>
+      </w:r>
+    </w:p>
+    <w:p>
+      <w:pPr>
+        <w:rPr>
+          <w:lang w:val="fr-CA"/>
+        </w:rPr>
+      </w:pPr>
+      <w:r>
+        <w:rPr>
+          <w:lang w:val="fr-CA"/>
+        </w:rPr>
+        <w:t>Acteur ou rôle :</w:t>
+      </w:r>
+      <w:r>
+        <w:rPr>
+          <w:lang w:val="fr-CA"/>
+        </w:rPr>
+        <w:tab/>
+        <w:t>Utilisateur</w:t>
+      </w:r>
+    </w:p>
+    <w:p>
+      <w:pPr>
+        <w:rPr>
+          <w:lang w:val="fr-CA"/>
+        </w:rPr>
+      </w:pPr>
+      <w:r>
+        <w:rPr>
+          <w:lang w:val="fr-CA"/>
+        </w:rPr>
+        <w:t>Scénario ou story :</w:t>
+      </w:r>
+      <w:r>
+        <w:rPr>
+          <w:lang w:val="fr-CA"/>
+        </w:rPr>
+        <w:tab/>
+      </w:r>
+      <w:r>
+        <w:rPr>
+          <w:highlight w:val="green"/>
+          <w:lang w:val="fr-CA"/>
+        </w:rPr>
+        <w:t>En tant qu’utilisateur, je veux être capable de modifier le nez afin de faire un portrait réaliste</w:t>
+      </w:r>
+      <w:r>
+        <w:rPr>
           <w:highlight w:val="yellow"/>
           <w:lang w:val="fr-CA"/>
         </w:rPr>
-        <w:t>En tant qu’utilisateur, je veux que le visage soit suffisamment détaillé.</w:t>
+        <w:t>.</w:t>
       </w:r>
     </w:p>
     <w:p>
@@ -6800,20 +7246,112 @@
           <w:lang w:val="fr-CA"/>
         </w:rPr>
         <w:tab/>
-        <w:t>1. Rajouter des détails</w:t>
-      </w:r>
-    </w:p>
-    <w:p>
-      <w:pPr>
-        <w:rPr>
-          <w:lang w:val="fr-CA"/>
-        </w:rPr>
-      </w:pPr>
-      <w:r>
-        <w:rPr>
-          <w:lang w:val="fr-CA"/>
-        </w:rPr>
-        <w:t>2. Lisser les formes du visage</w:t>
+        <w:t>1.</w:t>
+      </w:r>
+      <w:r>
+        <w:rPr>
+          <w:lang w:val="fr-CA"/>
+        </w:rPr>
+        <w:tab/>
+        <w:t>Ajouter un slider permettant de changer la position verticale du nez</w:t>
+      </w:r>
+    </w:p>
+    <w:p>
+      <w:pPr>
+        <w:rPr>
+          <w:lang w:val="fr-CA"/>
+        </w:rPr>
+      </w:pPr>
+      <w:r>
+        <w:rPr>
+          <w:lang w:val="fr-CA"/>
+        </w:rPr>
+        <w:t>2.</w:t>
+      </w:r>
+      <w:r>
+        <w:rPr>
+          <w:lang w:val="fr-CA"/>
+        </w:rPr>
+        <w:tab/>
+        <w:t>Ajouter un slider permettant de déformer l’arche du nez</w:t>
+      </w:r>
+    </w:p>
+    <w:p>
+      <w:pPr>
+        <w:rPr>
+          <w:lang w:val="fr-CA"/>
+        </w:rPr>
+      </w:pPr>
+      <w:r>
+        <w:rPr>
+          <w:lang w:val="fr-CA"/>
+        </w:rPr>
+        <w:t>3.</w:t>
+      </w:r>
+      <w:r>
+        <w:rPr>
+          <w:lang w:val="fr-CA"/>
+        </w:rPr>
+        <w:tab/>
+        <w:t>Ajouter un slider permett</w:t>
+      </w:r>
+      <w:r>
+        <w:rPr>
+          <w:lang w:val="fr-CA"/>
+        </w:rPr>
+        <w:t>ant d’allonger la pointe du nez</w:t>
+      </w:r>
+    </w:p>
+    <w:p>
+      <w:pPr>
+        <w:rPr>
+          <w:lang w:val="fr-CA"/>
+        </w:rPr>
+      </w:pPr>
+      <w:r>
+        <w:rPr>
+          <w:lang w:val="fr-CA"/>
+        </w:rPr>
+        <w:t>4.</w:t>
+      </w:r>
+      <w:r>
+        <w:rPr>
+          <w:lang w:val="fr-CA"/>
+        </w:rPr>
+        <w:tab/>
+        <w:t>Ajouter un slider p</w:t>
+      </w:r>
+      <w:r>
+        <w:rPr>
+          <w:lang w:val="fr-CA"/>
+        </w:rPr>
+        <w:t>ermettant d’écarter les narines</w:t>
+      </w:r>
+    </w:p>
+    <w:p>
+      <w:pPr>
+        <w:rPr>
+          <w:lang w:val="fr-CA"/>
+        </w:rPr>
+      </w:pPr>
+      <w:r>
+        <w:rPr>
+          <w:lang w:val="fr-CA"/>
+        </w:rPr>
+        <w:t>5.</w:t>
+      </w:r>
+      <w:r>
+        <w:rPr>
+          <w:lang w:val="fr-CA"/>
+        </w:rPr>
+        <w:tab/>
+        <w:t>Trouver un algorithme pour modifier la position des points selon le modèle mémoire et l’appl</w:t>
+      </w:r>
+      <w:r>
+        <w:rPr>
+          <w:lang w:val="fr-CA"/>
+        </w:rPr>
+        <w:t>iquer dans les classes modèles.</w:t>
       </w:r>
     </w:p>
     <w:p>
@@ -6832,13 +7370,8 @@
         <w:rPr>
           <w:lang w:val="fr-CA"/>
         </w:rPr>
-        <w:t xml:space="preserve"> Un visage détaillé et plus réaliste apparaît dans la vue.</w:t>
-      </w:r>
-      <w:r>
-        <w:rPr>
-          <w:lang w:val="fr-CA"/>
-        </w:rPr>
-        <w:tab/>
+        <w:tab/>
+        <w:t>Le nez peut se déformer (narine, arche, position du nez, pointe du nez) lorsqu’on change la valeur des sliders.</w:t>
       </w:r>
     </w:p>
     <w:p>
@@ -6858,12 +7391,7 @@
           <w:lang w:val="fr-CA"/>
         </w:rPr>
         <w:tab/>
-      </w:r>
-      <w:r>
-        <w:rPr>
-          <w:lang w:val="fr-CA"/>
-        </w:rPr>
-        <w:t>4</w:t>
+        <w:t>8</w:t>
       </w:r>
     </w:p>
     <w:p>
@@ -6883,13 +7411,233 @@
           <w:lang w:val="fr-CA"/>
         </w:rPr>
         <w:tab/>
-      </w:r>
+        <w:t>5</w:t>
+      </w:r>
+    </w:p>
+    <w:p>
+      <w:pPr>
+        <w:rPr>
+          <w:lang w:val="fr-CA"/>
+        </w:rPr>
+      </w:pPr>
+      <w:r>
+        <w:rPr>
+          <w:lang w:val="fr-CA"/>
+        </w:rPr>
+        <w:t>Commentaires :</w:t>
+      </w:r>
+      <w:r>
+        <w:rPr>
+          <w:lang w:val="fr-CA"/>
+        </w:rPr>
+        <w:tab/>
+      </w:r>
+    </w:p>
+    <w:p>
+      <w:pPr>
+        <w:spacing w:after="200"/>
+        <w:rPr>
+          <w:lang w:val="fr-CA"/>
+        </w:rPr>
+      </w:pPr>
+      <w:r>
+        <w:rPr>
+          <w:lang w:val="fr-CA"/>
+        </w:rPr>
+        <w:tab/>
+      </w:r>
+      <w:r>
+        <w:rPr>
+          <w:lang w:val="fr-CA"/>
+        </w:rPr>
+        <w:br w:type="page"/>
+      </w:r>
+    </w:p>
+    <w:p>
+      <w:pPr>
+        <w:rPr>
+          <w:lang w:val="fr-CA"/>
+        </w:rPr>
+      </w:pPr>
+    </w:p>
+    <w:p>
+      <w:pPr>
+        <w:rPr>
+          <w:lang w:val="fr-CA"/>
+        </w:rPr>
+      </w:pPr>
+      <w:r>
+        <w:rPr>
+          <w:lang w:val="fr-CA"/>
+        </w:rPr>
+        <w:t>3</w:t>
+      </w:r>
+      <w:r>
+        <w:rPr>
+          <w:lang w:val="fr-CA"/>
+        </w:rPr>
+        <w:t>3</w:t>
+      </w:r>
+    </w:p>
+    <w:p>
+      <w:pPr>
+        <w:rPr>
+          <w:lang w:val="fr-CA"/>
+        </w:rPr>
+      </w:pPr>
+      <w:r>
+        <w:rPr>
+          <w:lang w:val="fr-CA"/>
+        </w:rPr>
+        <w:t>Acteur ou rôle :</w:t>
+      </w:r>
+      <w:r>
+        <w:rPr>
+          <w:lang w:val="fr-CA"/>
+        </w:rPr>
+        <w:tab/>
+      </w:r>
+      <w:r>
+        <w:rPr>
+          <w:lang w:val="fr-CA"/>
+        </w:rPr>
+        <w:t>Développeur</w:t>
+      </w:r>
+    </w:p>
+    <w:p>
+      <w:pPr>
+        <w:rPr>
+          <w:lang w:val="fr-CA"/>
+        </w:rPr>
+      </w:pPr>
+      <w:r>
+        <w:rPr>
+          <w:lang w:val="fr-CA"/>
+        </w:rPr>
+        <w:t>Scénario ou story :</w:t>
+      </w:r>
+      <w:r>
+        <w:rPr>
+          <w:lang w:val="fr-CA"/>
+        </w:rPr>
+        <w:tab/>
+      </w:r>
+      <w:r>
+        <w:rPr>
+          <w:highlight w:val="green"/>
+          <w:lang w:val="fr-CA"/>
+        </w:rPr>
+        <w:t>En tant que développeur, je veux pouvoir avoir un groupe de points qui représente le nez afin de pouvoir déplacer plus tard ces groupes indépendamment avec des contrôles dans notre application</w:t>
+      </w:r>
+    </w:p>
+    <w:p>
+      <w:pPr>
+        <w:rPr>
+          <w:lang w:val="fr-CA"/>
+        </w:rPr>
+      </w:pPr>
+      <w:r>
+        <w:rPr>
+          <w:lang w:val="fr-CA"/>
+        </w:rPr>
+        <w:t>Détail ou description :</w:t>
+      </w:r>
+      <w:r>
+        <w:rPr>
+          <w:lang w:val="fr-CA"/>
+        </w:rPr>
+        <w:t xml:space="preserve"> 1</w:t>
+      </w:r>
+      <w:r>
+        <w:rPr>
+          <w:lang w:val="fr-CA"/>
+        </w:rPr>
+        <w:t>. Avoir un groupe pour l’arche du nez</w:t>
+      </w:r>
+    </w:p>
+    <w:p>
+      <w:pPr>
+        <w:rPr>
+          <w:lang w:val="fr-CA"/>
+        </w:rPr>
+      </w:pPr>
       <w:r>
         <w:rPr>
           <w:lang w:val="fr-CA"/>
         </w:rPr>
         <w:t>2</w:t>
       </w:r>
+      <w:r>
+        <w:rPr>
+          <w:lang w:val="fr-CA"/>
+        </w:rPr>
+        <w:t>.Avoir un groupe pour la pointe du nez</w:t>
+      </w:r>
+    </w:p>
+    <w:p>
+      <w:pPr>
+        <w:rPr>
+          <w:lang w:val="fr-CA"/>
+        </w:rPr>
+      </w:pPr>
+      <w:r>
+        <w:rPr>
+          <w:lang w:val="fr-CA"/>
+        </w:rPr>
+        <w:t>Tests d’acceptation :</w:t>
+      </w:r>
+      <w:r>
+        <w:rPr>
+          <w:lang w:val="fr-CA"/>
+        </w:rPr>
+        <w:t xml:space="preserve"> Le nez est séparé en petits groupes dans l’obj (narines individuelles, arche, pointe).</w:t>
+      </w:r>
+      <w:r>
+        <w:rPr>
+          <w:lang w:val="fr-CA"/>
+        </w:rPr>
+        <w:tab/>
+      </w:r>
+    </w:p>
+    <w:p>
+      <w:pPr>
+        <w:rPr>
+          <w:lang w:val="fr-CA"/>
+        </w:rPr>
+      </w:pPr>
+      <w:r>
+        <w:rPr>
+          <w:lang w:val="fr-CA"/>
+        </w:rPr>
+        <w:t>Complexité :</w:t>
+      </w:r>
+      <w:r>
+        <w:rPr>
+          <w:lang w:val="fr-CA"/>
+        </w:rPr>
+        <w:tab/>
+        <w:t>6</w:t>
+      </w:r>
+    </w:p>
+    <w:p>
+      <w:pPr>
+        <w:rPr>
+          <w:lang w:val="fr-CA"/>
+        </w:rPr>
+      </w:pPr>
+      <w:r>
+        <w:rPr>
+          <w:lang w:val="fr-CA"/>
+        </w:rPr>
+        <w:t>Effort :</w:t>
+      </w:r>
+      <w:r>
+        <w:rPr>
+          <w:lang w:val="fr-CA"/>
+        </w:rPr>
+        <w:tab/>
+        <w:t>3</w:t>
+      </w:r>
     </w:p>
     <w:p>
       <w:pPr>
@@ -6903,31 +7651,25 @@
         </w:rPr>
         <w:t>Commentaires :</w:t>
       </w:r>
-      <w:r>
-        <w:rPr>
-          <w:lang w:val="fr-CA"/>
-        </w:rPr>
-        <w:tab/>
-      </w:r>
-    </w:p>
-    <w:p>
-      <w:pPr>
-        <w:rPr>
-          <w:lang w:val="fr-CA"/>
-        </w:rPr>
-      </w:pPr>
-    </w:p>
-    <w:p>
-      <w:pPr>
-        <w:rPr>
-          <w:lang w:val="fr-CA"/>
-        </w:rPr>
-      </w:pPr>
-      <w:r>
-        <w:rPr>
-          <w:lang w:val="fr-CA"/>
-        </w:rPr>
-        <w:t>31</w:t>
+    </w:p>
+    <w:p>
+      <w:pPr>
+        <w:rPr>
+          <w:lang w:val="fr-CA"/>
+        </w:rPr>
+      </w:pPr>
+    </w:p>
+    <w:p>
+      <w:pPr>
+        <w:rPr>
+          <w:lang w:val="fr-CA"/>
+        </w:rPr>
+      </w:pPr>
+      <w:r>
+        <w:rPr>
+          <w:lang w:val="fr-CA"/>
+        </w:rPr>
+        <w:t>34</w:t>
       </w:r>
     </w:p>
     <w:p>
@@ -6970,10 +7712,10 @@
       </w:r>
       <w:r>
         <w:rPr>
-          <w:highlight w:val="yellow"/>
-          <w:lang w:val="fr-CA"/>
-        </w:rPr>
-        <w:t>En tant qu’utilisateur, je veux être capable de modifier la position et l’angle sortant des oreilles afin de faire un portrait réaliste</w:t>
+          <w:highlight w:val="green"/>
+          <w:lang w:val="fr-CA"/>
+        </w:rPr>
+        <w:t>En tant qu’utilisateur, je veux être capable d’étirer la bouche du visage afin de pouvoir faire un portrait le plus ressemblant possible</w:t>
       </w:r>
     </w:p>
     <w:p>
@@ -6993,16 +7735,1134 @@
           <w:lang w:val="fr-CA"/>
         </w:rPr>
         <w:tab/>
+        <w:t xml:space="preserve">1. Algorithme pour étirer les points par rapport à un point central </w:t>
+      </w:r>
+    </w:p>
+    <w:p>
+      <w:pPr>
+        <w:rPr>
+          <w:lang w:val="fr-CA"/>
+        </w:rPr>
+      </w:pPr>
+      <w:r>
+        <w:rPr>
+          <w:lang w:val="fr-CA"/>
+        </w:rPr>
+        <w:t xml:space="preserve">2. Ajouter un slider pour étirer la bouche </w:t>
+      </w:r>
+    </w:p>
+    <w:p>
+      <w:pPr>
+        <w:rPr>
+          <w:lang w:val="fr-CA"/>
+        </w:rPr>
+      </w:pPr>
+      <w:r>
+        <w:rPr>
+          <w:lang w:val="fr-CA"/>
+        </w:rPr>
+        <w:t>Tests d’acceptation :</w:t>
+      </w:r>
+      <w:r>
+        <w:rPr>
+          <w:lang w:val="fr-CA"/>
+        </w:rPr>
+        <w:tab/>
+        <w:t>La bouche s’étire horizontalement lorsqu’on modifie la valeur du slider</w:t>
+      </w:r>
+    </w:p>
+    <w:p>
+      <w:pPr>
+        <w:rPr>
+          <w:lang w:val="fr-CA"/>
+        </w:rPr>
+      </w:pPr>
+      <w:r>
+        <w:rPr>
+          <w:lang w:val="fr-CA"/>
+        </w:rPr>
+        <w:t>Complexité :</w:t>
+      </w:r>
+      <w:r>
+        <w:rPr>
+          <w:lang w:val="fr-CA"/>
+        </w:rPr>
+        <w:tab/>
+        <w:t>5</w:t>
+      </w:r>
+    </w:p>
+    <w:p>
+      <w:pPr>
+        <w:rPr>
+          <w:lang w:val="fr-CA"/>
+        </w:rPr>
+      </w:pPr>
+      <w:r>
+        <w:rPr>
+          <w:lang w:val="fr-CA"/>
+        </w:rPr>
+        <w:t>Effort :</w:t>
+      </w:r>
+      <w:r>
+        <w:rPr>
+          <w:lang w:val="fr-CA"/>
+        </w:rPr>
+        <w:tab/>
+        <w:t>5</w:t>
+      </w:r>
+    </w:p>
+    <w:p>
+      <w:pPr>
+        <w:rPr>
+          <w:lang w:val="fr-CA"/>
+        </w:rPr>
+      </w:pPr>
+      <w:r>
+        <w:rPr>
+          <w:lang w:val="fr-CA"/>
+        </w:rPr>
+        <w:t>Commentaires :</w:t>
+      </w:r>
+      <w:r>
+        <w:rPr>
+          <w:lang w:val="fr-CA"/>
+        </w:rPr>
+        <w:tab/>
+      </w:r>
+    </w:p>
+    <w:p>
+      <w:pPr>
+        <w:rPr>
+          <w:lang w:val="fr-CA"/>
+        </w:rPr>
+      </w:pPr>
+      <w:r>
+        <w:rPr>
+          <w:lang w:val="fr-CA"/>
+        </w:rPr>
+        <w:tab/>
+      </w:r>
+    </w:p>
+    <w:p>
+      <w:pPr>
+        <w:rPr>
+          <w:lang w:val="fr-CA"/>
+        </w:rPr>
+      </w:pPr>
+    </w:p>
+    <w:p>
+      <w:pPr>
+        <w:rPr>
+          <w:lang w:val="fr-CA"/>
+        </w:rPr>
+      </w:pPr>
+      <w:r>
+        <w:rPr>
+          <w:lang w:val="fr-CA"/>
+        </w:rPr>
+        <w:t>35</w:t>
+      </w:r>
+    </w:p>
+    <w:p>
+      <w:pPr>
+        <w:rPr>
+          <w:lang w:val="fr-CA"/>
+        </w:rPr>
+      </w:pPr>
+      <w:r>
+        <w:rPr>
+          <w:lang w:val="fr-CA"/>
+        </w:rPr>
+        <w:t>Acteur ou rôle :</w:t>
+      </w:r>
+      <w:r>
+        <w:rPr>
+          <w:lang w:val="fr-CA"/>
+        </w:rPr>
+        <w:tab/>
+        <w:t>Utilisateur</w:t>
+      </w:r>
+    </w:p>
+    <w:p>
+      <w:pPr>
+        <w:rPr>
+          <w:lang w:val="fr-CA"/>
+        </w:rPr>
+      </w:pPr>
+      <w:r>
+        <w:rPr>
+          <w:lang w:val="fr-CA"/>
+        </w:rPr>
+        <w:t>Scénario ou story :</w:t>
+      </w:r>
+      <w:r>
+        <w:rPr>
+          <w:lang w:val="fr-CA"/>
+        </w:rPr>
+        <w:tab/>
+      </w:r>
+      <w:r>
+        <w:rPr>
+          <w:highlight w:val="green"/>
+          <w:lang w:val="fr-CA"/>
+        </w:rPr>
+        <w:t>En tant qu’utilisateur, je veux être capable de modifier l’avancement du front sur le visage afin de faire un portrait réaliste.</w:t>
+      </w:r>
+    </w:p>
+    <w:p>
+      <w:pPr>
+        <w:rPr>
+          <w:lang w:val="fr-CA"/>
+        </w:rPr>
+      </w:pPr>
+      <w:r>
+        <w:rPr>
+          <w:lang w:val="fr-CA"/>
+        </w:rPr>
+        <w:t>Détail ou description :</w:t>
+      </w:r>
+      <w:r>
+        <w:rPr>
+          <w:lang w:val="fr-CA"/>
+        </w:rPr>
+        <w:tab/>
         <w:t>1.</w:t>
       </w:r>
       <w:r>
-        <w:t xml:space="preserve"> </w:t>
-      </w:r>
-      <w:r>
-        <w:rPr>
-          <w:lang w:val="fr-CA"/>
-        </w:rPr>
-        <w:t>Ajouter deux sliders permettant de modifier la position horizontale et verticale des oreilles</w:t>
+        <w:rPr>
+          <w:lang w:val="fr-CA"/>
+        </w:rPr>
+        <w:t>Ajouter un slider permettant de modifier l’avancement du front</w:t>
+      </w:r>
+    </w:p>
+    <w:p>
+      <w:pPr>
+        <w:rPr>
+          <w:lang w:val="fr-CA"/>
+        </w:rPr>
+      </w:pPr>
+      <w:r>
+        <w:rPr>
+          <w:lang w:val="fr-CA"/>
+        </w:rPr>
+        <w:t>Tests d’acceptation :</w:t>
+      </w:r>
+      <w:r>
+        <w:rPr>
+          <w:lang w:val="fr-CA"/>
+        </w:rPr>
+        <w:tab/>
+        <w:t xml:space="preserve">Le front s’avance et recule si on modifie la valeur du slider </w:t>
+      </w:r>
+    </w:p>
+    <w:p>
+      <w:pPr>
+        <w:rPr>
+          <w:lang w:val="fr-CA"/>
+        </w:rPr>
+      </w:pPr>
+      <w:r>
+        <w:rPr>
+          <w:lang w:val="fr-CA"/>
+        </w:rPr>
+        <w:t>Complexité :</w:t>
+      </w:r>
+      <w:r>
+        <w:rPr>
+          <w:lang w:val="fr-CA"/>
+        </w:rPr>
+        <w:tab/>
+        <w:t>3</w:t>
+      </w:r>
+    </w:p>
+    <w:p>
+      <w:pPr>
+        <w:rPr>
+          <w:lang w:val="fr-CA"/>
+        </w:rPr>
+      </w:pPr>
+      <w:r>
+        <w:rPr>
+          <w:lang w:val="fr-CA"/>
+        </w:rPr>
+        <w:t>Effort :</w:t>
+      </w:r>
+      <w:r>
+        <w:rPr>
+          <w:lang w:val="fr-CA"/>
+        </w:rPr>
+        <w:tab/>
+        <w:t>2</w:t>
+      </w:r>
+    </w:p>
+    <w:p>
+      <w:pPr>
+        <w:rPr>
+          <w:lang w:val="fr-CA"/>
+        </w:rPr>
+      </w:pPr>
+      <w:r>
+        <w:rPr>
+          <w:lang w:val="fr-CA"/>
+        </w:rPr>
+        <w:t>Commentaires :</w:t>
+      </w:r>
+      <w:r>
+        <w:rPr>
+          <w:lang w:val="fr-CA"/>
+        </w:rPr>
+        <w:tab/>
+      </w:r>
+    </w:p>
+    <w:p>
+      <w:pPr>
+        <w:rPr>
+          <w:lang w:val="fr-CA"/>
+        </w:rPr>
+      </w:pPr>
+      <w:r>
+        <w:rPr>
+          <w:lang w:val="fr-CA"/>
+        </w:rPr>
+        <w:tab/>
+      </w:r>
+    </w:p>
+    <w:p>
+      <w:pPr>
+        <w:rPr>
+          <w:lang w:val="fr-CA"/>
+        </w:rPr>
+      </w:pPr>
+      <w:r>
+        <w:rPr>
+          <w:lang w:val="fr-CA"/>
+        </w:rPr>
+        <w:t>36</w:t>
+      </w:r>
+    </w:p>
+    <w:p>
+      <w:pPr>
+        <w:rPr>
+          <w:lang w:val="fr-CA"/>
+        </w:rPr>
+      </w:pPr>
+      <w:r>
+        <w:rPr>
+          <w:lang w:val="fr-CA"/>
+        </w:rPr>
+        <w:t>Acteur ou rôle :</w:t>
+      </w:r>
+      <w:r>
+        <w:rPr>
+          <w:lang w:val="fr-CA"/>
+        </w:rPr>
+        <w:tab/>
+        <w:t>Utilisateur</w:t>
+      </w:r>
+    </w:p>
+    <w:p>
+      <w:pPr>
+        <w:rPr>
+          <w:lang w:val="fr-CA"/>
+        </w:rPr>
+      </w:pPr>
+      <w:r>
+        <w:rPr>
+          <w:lang w:val="fr-CA"/>
+        </w:rPr>
+        <w:t>Scénario ou story :</w:t>
+      </w:r>
+      <w:r>
+        <w:rPr>
+          <w:lang w:val="fr-CA"/>
+        </w:rPr>
+        <w:tab/>
+      </w:r>
+      <w:r>
+        <w:rPr>
+          <w:highlight w:val="green"/>
+          <w:lang w:val="fr-CA"/>
+        </w:rPr>
+        <w:t>En tant qu’utilisateur, je veux être capable de grossir les joues afin d’avoir un portrait réaliste.</w:t>
+      </w:r>
+    </w:p>
+    <w:p>
+      <w:pPr>
+        <w:rPr>
+          <w:lang w:val="fr-CA"/>
+        </w:rPr>
+      </w:pPr>
+      <w:r>
+        <w:rPr>
+          <w:lang w:val="fr-CA"/>
+        </w:rPr>
+        <w:t>Détail ou description :</w:t>
+      </w:r>
+      <w:r>
+        <w:rPr>
+          <w:lang w:val="fr-CA"/>
+        </w:rPr>
+        <w:tab/>
+        <w:t>1.</w:t>
+      </w:r>
+      <w:r>
+        <w:rPr>
+          <w:lang w:val="fr-CA"/>
+        </w:rPr>
+        <w:t>Ajouter un slider permettant de grossir les joues</w:t>
+      </w:r>
+    </w:p>
+    <w:p>
+      <w:pPr>
+        <w:rPr>
+          <w:lang w:val="fr-CA"/>
+        </w:rPr>
+      </w:pPr>
+      <w:r>
+        <w:rPr>
+          <w:lang w:val="fr-CA"/>
+        </w:rPr>
+        <w:t>Tests d’acceptation :</w:t>
+      </w:r>
+      <w:r>
+        <w:rPr>
+          <w:lang w:val="fr-CA"/>
+        </w:rPr>
+        <w:tab/>
+        <w:t>Les joues grossissent avec un slider.</w:t>
+      </w:r>
+    </w:p>
+    <w:p>
+      <w:pPr>
+        <w:rPr>
+          <w:lang w:val="fr-CA"/>
+        </w:rPr>
+      </w:pPr>
+      <w:r>
+        <w:rPr>
+          <w:lang w:val="fr-CA"/>
+        </w:rPr>
+        <w:t>Complexité :</w:t>
+      </w:r>
+      <w:r>
+        <w:rPr>
+          <w:lang w:val="fr-CA"/>
+        </w:rPr>
+        <w:tab/>
+        <w:t>3</w:t>
+      </w:r>
+    </w:p>
+    <w:p>
+      <w:pPr>
+        <w:rPr>
+          <w:lang w:val="fr-CA"/>
+        </w:rPr>
+      </w:pPr>
+      <w:r>
+        <w:rPr>
+          <w:lang w:val="fr-CA"/>
+        </w:rPr>
+        <w:t>Effort :</w:t>
+      </w:r>
+      <w:r>
+        <w:rPr>
+          <w:lang w:val="fr-CA"/>
+        </w:rPr>
+        <w:tab/>
+        <w:t>2</w:t>
+      </w:r>
+    </w:p>
+    <w:p>
+      <w:pPr>
+        <w:rPr>
+          <w:lang w:val="fr-CA"/>
+        </w:rPr>
+      </w:pPr>
+      <w:r>
+        <w:rPr>
+          <w:lang w:val="fr-CA"/>
+        </w:rPr>
+        <w:t>Commentaires :</w:t>
+      </w:r>
+      <w:r>
+        <w:rPr>
+          <w:lang w:val="fr-CA"/>
+        </w:rPr>
+        <w:tab/>
+      </w:r>
+    </w:p>
+    <w:p>
+      <w:pPr>
+        <w:rPr>
+          <w:lang w:val="fr-CA"/>
+        </w:rPr>
+      </w:pPr>
+      <w:r>
+        <w:rPr>
+          <w:lang w:val="fr-CA"/>
+        </w:rPr>
+        <w:tab/>
+      </w:r>
+    </w:p>
+    <w:p>
+      <w:pPr>
+        <w:rPr>
+          <w:lang w:val="fr-CA"/>
+        </w:rPr>
+      </w:pPr>
+      <w:r>
+        <w:rPr>
+          <w:lang w:val="fr-CA"/>
+        </w:rPr>
+        <w:t>37</w:t>
+      </w:r>
+    </w:p>
+    <w:p>
+      <w:pPr>
+        <w:rPr>
+          <w:lang w:val="fr-CA"/>
+        </w:rPr>
+      </w:pPr>
+      <w:r>
+        <w:rPr>
+          <w:lang w:val="fr-CA"/>
+        </w:rPr>
+        <w:t>Acteur ou rôle :</w:t>
+      </w:r>
+      <w:r>
+        <w:rPr>
+          <w:lang w:val="fr-CA"/>
+        </w:rPr>
+        <w:tab/>
+        <w:t>Utilisateur</w:t>
+      </w:r>
+    </w:p>
+    <w:p>
+      <w:pPr>
+        <w:rPr>
+          <w:lang w:val="fr-CA"/>
+        </w:rPr>
+      </w:pPr>
+      <w:r>
+        <w:rPr>
+          <w:lang w:val="fr-CA"/>
+        </w:rPr>
+        <w:t>Scénario ou story :</w:t>
+      </w:r>
+      <w:r>
+        <w:rPr>
+          <w:lang w:val="fr-CA"/>
+        </w:rPr>
+        <w:tab/>
+      </w:r>
+      <w:r>
+        <w:rPr>
+          <w:highlight w:val="green"/>
+          <w:lang w:val="fr-CA"/>
+        </w:rPr>
+        <w:t>En tant qu’utilisateur, je veux être capable d’allonger la face verticalement afin d’avoir un portrait réaliste.</w:t>
+      </w:r>
+    </w:p>
+    <w:p>
+      <w:pPr>
+        <w:rPr>
+          <w:lang w:val="fr-CA"/>
+        </w:rPr>
+      </w:pPr>
+      <w:r>
+        <w:rPr>
+          <w:lang w:val="fr-CA"/>
+        </w:rPr>
+        <w:t>Détail ou description :</w:t>
+      </w:r>
+      <w:r>
+        <w:rPr>
+          <w:lang w:val="fr-CA"/>
+        </w:rPr>
+        <w:tab/>
+        <w:t>1.</w:t>
+      </w:r>
+      <w:r>
+        <w:rPr>
+          <w:lang w:val="fr-CA"/>
+        </w:rPr>
+        <w:t>Ajouter un slider permettant d’allonger la face</w:t>
+      </w:r>
+    </w:p>
+    <w:p>
+      <w:pPr>
+        <w:rPr>
+          <w:lang w:val="fr-CA"/>
+        </w:rPr>
+      </w:pPr>
+      <w:r>
+        <w:rPr>
+          <w:lang w:val="fr-CA"/>
+        </w:rPr>
+        <w:t>Tests d’acceptation :</w:t>
+      </w:r>
+      <w:r>
+        <w:rPr>
+          <w:lang w:val="fr-CA"/>
+        </w:rPr>
+        <w:tab/>
+        <w:t>La face s’étire verticalement lorsqu’on modifie la valeur du slider.</w:t>
+      </w:r>
+    </w:p>
+    <w:p>
+      <w:pPr>
+        <w:rPr>
+          <w:lang w:val="fr-CA"/>
+        </w:rPr>
+      </w:pPr>
+      <w:r>
+        <w:rPr>
+          <w:lang w:val="fr-CA"/>
+        </w:rPr>
+        <w:t>Complexité :</w:t>
+      </w:r>
+      <w:r>
+        <w:rPr>
+          <w:lang w:val="fr-CA"/>
+        </w:rPr>
+        <w:tab/>
+        <w:t>3</w:t>
+      </w:r>
+    </w:p>
+    <w:p>
+      <w:pPr>
+        <w:rPr>
+          <w:lang w:val="fr-CA"/>
+        </w:rPr>
+      </w:pPr>
+      <w:r>
+        <w:rPr>
+          <w:lang w:val="fr-CA"/>
+        </w:rPr>
+        <w:t>Effort :</w:t>
+      </w:r>
+      <w:r>
+        <w:rPr>
+          <w:lang w:val="fr-CA"/>
+        </w:rPr>
+        <w:tab/>
+        <w:t>2</w:t>
+      </w:r>
+    </w:p>
+    <w:p>
+      <w:pPr>
+        <w:rPr>
+          <w:lang w:val="fr-CA"/>
+        </w:rPr>
+      </w:pPr>
+      <w:r>
+        <w:rPr>
+          <w:lang w:val="fr-CA"/>
+        </w:rPr>
+        <w:t>Commentaires :</w:t>
+      </w:r>
+      <w:r>
+        <w:rPr>
+          <w:lang w:val="fr-CA"/>
+        </w:rPr>
+        <w:tab/>
+      </w:r>
+    </w:p>
+    <w:p>
+      <w:pPr>
+        <w:rPr>
+          <w:lang w:val="fr-CA"/>
+        </w:rPr>
+      </w:pPr>
+      <w:r>
+        <w:rPr>
+          <w:lang w:val="fr-CA"/>
+        </w:rPr>
+        <w:tab/>
+      </w:r>
+    </w:p>
+    <w:p>
+      <w:pPr>
+        <w:spacing w:after="200" w:line="276" w:lineRule="auto"/>
+        <w:rPr>
+          <w:lang w:val="fr-CA"/>
+        </w:rPr>
+      </w:pPr>
+      <w:r>
+        <w:rPr>
+          <w:lang w:val="fr-CA"/>
+        </w:rPr>
+        <w:br w:type="page"/>
+      </w:r>
+    </w:p>
+    <w:p>
+      <w:pPr>
+        <w:rPr>
+          <w:lang w:val="fr-CA"/>
+        </w:rPr>
+      </w:pPr>
+      <w:r>
+        <w:rPr>
+          <w:lang w:val="fr-CA"/>
+        </w:rPr>
+        <w:lastRenderedPageBreak/>
+        <w:t>38</w:t>
+      </w:r>
+    </w:p>
+    <w:p>
+      <w:pPr>
+        <w:rPr>
+          <w:lang w:val="fr-CA"/>
+        </w:rPr>
+      </w:pPr>
+      <w:r>
+        <w:rPr>
+          <w:lang w:val="fr-CA"/>
+        </w:rPr>
+        <w:t>Acteur ou rôle :</w:t>
+      </w:r>
+      <w:r>
+        <w:rPr>
+          <w:lang w:val="fr-CA"/>
+        </w:rPr>
+        <w:tab/>
+        <w:t>Utilisateur</w:t>
+      </w:r>
+    </w:p>
+    <w:p>
+      <w:pPr>
+        <w:rPr>
+          <w:lang w:val="fr-CA"/>
+        </w:rPr>
+      </w:pPr>
+      <w:r>
+        <w:rPr>
+          <w:lang w:val="fr-CA"/>
+        </w:rPr>
+        <w:t>Scénario ou story :</w:t>
+      </w:r>
+      <w:r>
+        <w:rPr>
+          <w:lang w:val="fr-CA"/>
+        </w:rPr>
+        <w:tab/>
+      </w:r>
+      <w:r>
+        <w:rPr>
+          <w:highlight w:val="green"/>
+          <w:lang w:val="fr-CA"/>
+        </w:rPr>
+        <w:t>En tant qu’utilisateur, je veux pouvoir changer la prohéminence des sourcils afin d’avoir un portrait réaliste.</w:t>
+      </w:r>
+    </w:p>
+    <w:p>
+      <w:pPr>
+        <w:rPr>
+          <w:lang w:val="fr-CA"/>
+        </w:rPr>
+      </w:pPr>
+      <w:r>
+        <w:rPr>
+          <w:lang w:val="fr-CA"/>
+        </w:rPr>
+        <w:t>Déta</w:t>
+      </w:r>
+      <w:r>
+        <w:rPr>
+          <w:lang w:val="fr-CA"/>
+        </w:rPr>
+        <w:t>il ou description :</w:t>
+      </w:r>
+      <w:r>
+        <w:rPr>
+          <w:lang w:val="fr-CA"/>
+        </w:rPr>
+        <w:tab/>
+        <w:t>1</w:t>
+      </w:r>
+      <w:r>
+        <w:rPr>
+          <w:lang w:val="fr-CA"/>
+        </w:rPr>
+        <w:t>.</w:t>
+      </w:r>
+      <w:r>
+        <w:rPr>
+          <w:lang w:val="fr-CA"/>
+        </w:rPr>
+        <w:t>Ajouter un slider permettant d’avancer les sourcils</w:t>
+      </w:r>
+    </w:p>
+    <w:p>
+      <w:pPr>
+        <w:rPr>
+          <w:lang w:val="fr-CA"/>
+        </w:rPr>
+      </w:pPr>
+      <w:r>
+        <w:rPr>
+          <w:lang w:val="fr-CA"/>
+        </w:rPr>
+        <w:t>Tests d’acceptation :</w:t>
+      </w:r>
+      <w:r>
+        <w:rPr>
+          <w:lang w:val="fr-CA"/>
+        </w:rPr>
+        <w:tab/>
+        <w:t>Les sourcils avancent et reculent selon la valeur du slider</w:t>
+      </w:r>
+    </w:p>
+    <w:p>
+      <w:pPr>
+        <w:rPr>
+          <w:lang w:val="fr-CA"/>
+        </w:rPr>
+      </w:pPr>
+      <w:r>
+        <w:rPr>
+          <w:lang w:val="fr-CA"/>
+        </w:rPr>
+        <w:t>Complexité :</w:t>
+      </w:r>
+      <w:r>
+        <w:rPr>
+          <w:lang w:val="fr-CA"/>
+        </w:rPr>
+        <w:tab/>
+        <w:t>3</w:t>
+      </w:r>
+    </w:p>
+    <w:p>
+      <w:pPr>
+        <w:rPr>
+          <w:lang w:val="fr-CA"/>
+        </w:rPr>
+      </w:pPr>
+      <w:r>
+        <w:rPr>
+          <w:lang w:val="fr-CA"/>
+        </w:rPr>
+        <w:t>Effort :</w:t>
+      </w:r>
+      <w:r>
+        <w:rPr>
+          <w:lang w:val="fr-CA"/>
+        </w:rPr>
+        <w:tab/>
+        <w:t>2</w:t>
+      </w:r>
+    </w:p>
+    <w:p>
+      <w:pPr>
+        <w:rPr>
+          <w:lang w:val="fr-CA"/>
+        </w:rPr>
+      </w:pPr>
+      <w:r>
+        <w:rPr>
+          <w:lang w:val="fr-CA"/>
+        </w:rPr>
+        <w:t>Commentaires :</w:t>
+      </w:r>
+      <w:r>
+        <w:rPr>
+          <w:lang w:val="fr-CA"/>
+        </w:rPr>
+        <w:tab/>
+      </w:r>
+    </w:p>
+    <w:p>
+      <w:pPr>
+        <w:rPr>
+          <w:lang w:val="fr-CA"/>
+        </w:rPr>
+      </w:pPr>
+      <w:r>
+        <w:rPr>
+          <w:lang w:val="fr-CA"/>
+        </w:rPr>
+        <w:tab/>
+      </w:r>
+    </w:p>
+    <w:p>
+      <w:pPr>
+        <w:rPr>
+          <w:lang w:val="fr-CA"/>
+        </w:rPr>
+      </w:pPr>
+    </w:p>
+    <w:p>
+      <w:pPr>
+        <w:rPr>
+          <w:lang w:val="fr-CA"/>
+        </w:rPr>
+      </w:pPr>
+      <w:r>
+        <w:rPr>
+          <w:lang w:val="fr-CA"/>
+        </w:rPr>
+        <w:t>39</w:t>
+      </w:r>
+    </w:p>
+    <w:p>
+      <w:pPr>
+        <w:rPr>
+          <w:lang w:val="fr-CA"/>
+        </w:rPr>
+      </w:pPr>
+      <w:r>
+        <w:rPr>
+          <w:lang w:val="fr-CA"/>
+        </w:rPr>
+        <w:t>Acteur ou rôle :</w:t>
+      </w:r>
+      <w:r>
+        <w:rPr>
+          <w:lang w:val="fr-CA"/>
+        </w:rPr>
+        <w:tab/>
+        <w:t>Utilisateur</w:t>
+      </w:r>
+    </w:p>
+    <w:p>
+      <w:pPr>
+        <w:rPr>
+          <w:lang w:val="fr-CA"/>
+        </w:rPr>
+      </w:pPr>
+      <w:r>
+        <w:rPr>
+          <w:lang w:val="fr-CA"/>
+        </w:rPr>
+        <w:t>Scénario ou story :</w:t>
+      </w:r>
+      <w:r>
+        <w:rPr>
+          <w:lang w:val="fr-CA"/>
+        </w:rPr>
+        <w:tab/>
+      </w:r>
+      <w:r>
+        <w:rPr>
+          <w:highlight w:val="green"/>
+          <w:lang w:val="fr-CA"/>
+        </w:rPr>
+        <w:t>En tant qu’utilisateur, je veux pouvoir changer la prohéminence du menton afin d’avoir un portrait réaliste.</w:t>
+      </w:r>
+    </w:p>
+    <w:p>
+      <w:pPr>
+        <w:rPr>
+          <w:lang w:val="fr-CA"/>
+        </w:rPr>
+      </w:pPr>
+      <w:r>
+        <w:rPr>
+          <w:lang w:val="fr-CA"/>
+        </w:rPr>
+        <w:t>Détail ou description :</w:t>
+      </w:r>
+      <w:r>
+        <w:rPr>
+          <w:lang w:val="fr-CA"/>
+        </w:rPr>
+        <w:tab/>
+      </w:r>
+      <w:r>
+        <w:rPr>
+          <w:lang w:val="fr-CA"/>
+        </w:rPr>
+        <w:t>1</w:t>
+      </w:r>
+      <w:r>
+        <w:rPr>
+          <w:lang w:val="fr-CA"/>
+        </w:rPr>
+        <w:t>.</w:t>
+      </w:r>
+      <w:r>
+        <w:rPr>
+          <w:lang w:val="fr-CA"/>
+        </w:rPr>
+        <w:t>Ajouter un slider permettant d’avancer le menton</w:t>
+      </w:r>
+    </w:p>
+    <w:p>
+      <w:pPr>
+        <w:rPr>
+          <w:lang w:val="fr-CA"/>
+        </w:rPr>
+      </w:pPr>
+      <w:r>
+        <w:rPr>
+          <w:lang w:val="fr-CA"/>
+        </w:rPr>
+        <w:t>Tests d’acceptation :</w:t>
+      </w:r>
+      <w:r>
+        <w:rPr>
+          <w:lang w:val="fr-CA"/>
+        </w:rPr>
+        <w:tab/>
+        <w:t>Le menton avance et recule selon la valeur du slider</w:t>
+      </w:r>
+    </w:p>
+    <w:p>
+      <w:pPr>
+        <w:rPr>
+          <w:lang w:val="fr-CA"/>
+        </w:rPr>
+      </w:pPr>
+      <w:r>
+        <w:rPr>
+          <w:lang w:val="fr-CA"/>
+        </w:rPr>
+        <w:t>Complexité :</w:t>
+      </w:r>
+      <w:r>
+        <w:rPr>
+          <w:lang w:val="fr-CA"/>
+        </w:rPr>
+        <w:tab/>
+        <w:t>3</w:t>
+      </w:r>
+    </w:p>
+    <w:p>
+      <w:pPr>
+        <w:rPr>
+          <w:lang w:val="fr-CA"/>
+        </w:rPr>
+      </w:pPr>
+      <w:r>
+        <w:rPr>
+          <w:lang w:val="fr-CA"/>
+        </w:rPr>
+        <w:t>Effort :</w:t>
+      </w:r>
+      <w:r>
+        <w:rPr>
+          <w:lang w:val="fr-CA"/>
+        </w:rPr>
+        <w:tab/>
+        <w:t>2</w:t>
+      </w:r>
+    </w:p>
+    <w:p>
+      <w:pPr>
+        <w:rPr>
+          <w:lang w:val="fr-CA"/>
+        </w:rPr>
+      </w:pPr>
+      <w:r>
+        <w:rPr>
+          <w:lang w:val="fr-CA"/>
+        </w:rPr>
+        <w:t>Commentaires :</w:t>
+      </w:r>
+      <w:r>
+        <w:rPr>
+          <w:lang w:val="fr-CA"/>
+        </w:rPr>
+        <w:tab/>
+      </w:r>
+    </w:p>
+    <w:p>
+      <w:pPr>
+        <w:rPr>
+          <w:lang w:val="fr-CA"/>
+        </w:rPr>
+      </w:pPr>
+      <w:r>
+        <w:rPr>
+          <w:lang w:val="fr-CA"/>
+        </w:rPr>
+        <w:tab/>
+      </w:r>
+    </w:p>
+    <w:p>
+      <w:pPr>
+        <w:rPr>
+          <w:lang w:val="fr-CA"/>
+        </w:rPr>
+      </w:pPr>
+      <w:r>
+        <w:rPr>
+          <w:lang w:val="fr-CA"/>
+        </w:rPr>
+        <w:t>40</w:t>
+      </w:r>
+    </w:p>
+    <w:p>
+      <w:pPr>
+        <w:rPr>
+          <w:lang w:val="fr-CA"/>
+        </w:rPr>
+      </w:pPr>
+      <w:r>
+        <w:rPr>
+          <w:lang w:val="fr-CA"/>
+        </w:rPr>
+        <w:t>Acteur ou rôle :</w:t>
+      </w:r>
+      <w:r>
+        <w:rPr>
+          <w:lang w:val="fr-CA"/>
+        </w:rPr>
+        <w:tab/>
+        <w:t>Utilisateur</w:t>
+      </w:r>
+    </w:p>
+    <w:p>
+      <w:pPr>
+        <w:rPr>
+          <w:lang w:val="fr-CA"/>
+        </w:rPr>
+      </w:pPr>
+      <w:r>
+        <w:rPr>
+          <w:lang w:val="fr-CA"/>
+        </w:rPr>
+        <w:t>Scénario ou story :</w:t>
+      </w:r>
+      <w:r>
+        <w:rPr>
+          <w:lang w:val="fr-CA"/>
+        </w:rPr>
+        <w:tab/>
+      </w:r>
+      <w:r>
+        <w:rPr>
+          <w:highlight w:val="green"/>
+          <w:lang w:val="fr-CA"/>
+        </w:rPr>
+        <w:t>En tant qu’utilisateur, je veux être capable de modifier la largeur du cou afin d’avoir un portrait réaliste</w:t>
+      </w:r>
+    </w:p>
+    <w:p>
+      <w:pPr>
+        <w:rPr>
+          <w:lang w:val="fr-CA"/>
+        </w:rPr>
+      </w:pPr>
+      <w:r>
+        <w:rPr>
+          <w:lang w:val="fr-CA"/>
+        </w:rPr>
+        <w:t>Détail ou description :</w:t>
+      </w:r>
+      <w:r>
+        <w:rPr>
+          <w:lang w:val="fr-CA"/>
+        </w:rPr>
+        <w:tab/>
+        <w:t>1.</w:t>
+      </w:r>
+      <w:r>
+        <w:rPr>
+          <w:lang w:val="fr-CA"/>
+        </w:rPr>
+        <w:t>Ajouter un slider permettant de modifier la largeur du cou</w:t>
       </w:r>
     </w:p>
     <w:p>
@@ -7021,45 +8881,13 @@
         <w:rPr>
           <w:lang w:val="fr-CA"/>
         </w:rPr>
-        <w:t>Ajouter un slider permettant de modifier l’orientation des oreilles</w:t>
-      </w:r>
-    </w:p>
-    <w:p>
-      <w:pPr>
-        <w:rPr>
-          <w:lang w:val="fr-CA"/>
-        </w:rPr>
-      </w:pPr>
-      <w:r>
-        <w:rPr>
-          <w:lang w:val="fr-CA"/>
-        </w:rPr>
-        <w:t xml:space="preserve">3. </w:t>
-      </w:r>
-      <w:r>
-        <w:rPr>
-          <w:lang w:val="fr-CA"/>
-        </w:rPr>
-        <w:t>Créer/penser un algorithme sur papier pour modifier la position des points des oreilles selon le modèle mémoire</w:t>
-      </w:r>
-    </w:p>
-    <w:p>
-      <w:pPr>
-        <w:rPr>
-          <w:lang w:val="fr-CA"/>
-        </w:rPr>
-      </w:pPr>
-      <w:r>
-        <w:rPr>
-          <w:lang w:val="fr-CA"/>
-        </w:rPr>
-        <w:t>4.</w:t>
-      </w:r>
-      <w:r>
-        <w:rPr>
-          <w:lang w:val="fr-CA"/>
-        </w:rPr>
-        <w:t>Développer les classes métiers reliées à la face pour permettre de traiter les points</w:t>
+        <w:t>Trouver un algorithme pour modifier la position des points selon le modèle mémoire et l’appl</w:t>
+      </w:r>
+      <w:r>
+        <w:rPr>
+          <w:lang w:val="fr-CA"/>
+        </w:rPr>
+        <w:t>iquer dans les classes modèles.</w:t>
       </w:r>
     </w:p>
     <w:p>
@@ -7078,1844 +8906,17 @@
         <w:rPr>
           <w:lang w:val="fr-CA"/>
         </w:rPr>
-        <w:t xml:space="preserve"> </w:t>
-      </w:r>
-      <w:r>
-        <w:rPr>
-          <w:lang w:val="fr-CA"/>
-        </w:rPr>
-        <w:t>On peut faire une translation des oreilles en bougeant le slider et une rotation en bougeant l’autre slider.</w:t>
-      </w:r>
-      <w:r>
-        <w:rPr>
-          <w:lang w:val="fr-CA"/>
-        </w:rPr>
-        <w:tab/>
-      </w:r>
-    </w:p>
-    <w:p>
-      <w:pPr>
-        <w:rPr>
-          <w:lang w:val="fr-CA"/>
-        </w:rPr>
-      </w:pPr>
-      <w:r>
-        <w:rPr>
-          <w:lang w:val="fr-CA"/>
-        </w:rPr>
-        <w:t>Complexité :</w:t>
-      </w:r>
-      <w:r>
-        <w:rPr>
-          <w:lang w:val="fr-CA"/>
-        </w:rPr>
-        <w:tab/>
-      </w:r>
-      <w:r>
-        <w:rPr>
-          <w:lang w:val="fr-CA"/>
-        </w:rPr>
-        <w:t>5</w:t>
-      </w:r>
-    </w:p>
-    <w:p>
-      <w:pPr>
-        <w:rPr>
-          <w:lang w:val="fr-CA"/>
-        </w:rPr>
-      </w:pPr>
-      <w:r>
-        <w:rPr>
-          <w:lang w:val="fr-CA"/>
-        </w:rPr>
-        <w:t>Effort :</w:t>
-      </w:r>
-      <w:r>
-        <w:rPr>
-          <w:lang w:val="fr-CA"/>
-        </w:rPr>
-        <w:tab/>
-      </w:r>
-      <w:r>
-        <w:rPr>
-          <w:lang w:val="fr-CA"/>
-        </w:rPr>
-        <w:t>5</w:t>
-      </w:r>
-    </w:p>
-    <w:p>
-      <w:pPr>
-        <w:rPr>
-          <w:lang w:val="fr-CA"/>
-        </w:rPr>
-      </w:pPr>
-      <w:r>
-        <w:rPr>
-          <w:lang w:val="fr-CA"/>
-        </w:rPr>
-        <w:t>Commentaires :</w:t>
-      </w:r>
-    </w:p>
-    <w:p>
-      <w:pPr>
-        <w:rPr>
-          <w:lang w:val="fr-CA"/>
-        </w:rPr>
-      </w:pPr>
-    </w:p>
-    <w:p>
-      <w:pPr>
-        <w:rPr>
-          <w:lang w:val="fr-CA"/>
-        </w:rPr>
-      </w:pPr>
-      <w:r>
-        <w:rPr>
-          <w:lang w:val="fr-CA"/>
-        </w:rPr>
-        <w:t>32</w:t>
-      </w:r>
-    </w:p>
-    <w:p>
-      <w:pPr>
-        <w:rPr>
-          <w:lang w:val="fr-CA"/>
-        </w:rPr>
-      </w:pPr>
-      <w:r>
-        <w:rPr>
-          <w:lang w:val="fr-CA"/>
-        </w:rPr>
-        <w:t>Acteur ou rôle :</w:t>
-      </w:r>
-      <w:r>
-        <w:rPr>
-          <w:lang w:val="fr-CA"/>
-        </w:rPr>
-        <w:tab/>
-        <w:t>Utilisateur</w:t>
-      </w:r>
-    </w:p>
-    <w:p>
-      <w:pPr>
-        <w:rPr>
-          <w:lang w:val="fr-CA"/>
-        </w:rPr>
-      </w:pPr>
-      <w:r>
-        <w:rPr>
-          <w:lang w:val="fr-CA"/>
-        </w:rPr>
-        <w:t>Scénario ou story :</w:t>
-      </w:r>
-      <w:r>
-        <w:rPr>
-          <w:lang w:val="fr-CA"/>
-        </w:rPr>
-        <w:tab/>
-      </w:r>
-      <w:r>
-        <w:rPr>
-          <w:highlight w:val="yellow"/>
-          <w:lang w:val="fr-CA"/>
-        </w:rPr>
-        <w:t>En tant qu’utilisateur, je veux être capable de modifier le nez afin de faire un portrait réaliste.</w:t>
-      </w:r>
-    </w:p>
-    <w:p>
-      <w:pPr>
-        <w:rPr>
-          <w:lang w:val="fr-CA"/>
-        </w:rPr>
-      </w:pPr>
-      <w:r>
-        <w:rPr>
-          <w:lang w:val="fr-CA"/>
-        </w:rPr>
-        <w:t>Détail ou description :</w:t>
-      </w:r>
-      <w:r>
-        <w:rPr>
-          <w:lang w:val="fr-CA"/>
-        </w:rPr>
-        <w:tab/>
-        <w:t>1.</w:t>
-      </w:r>
-      <w:r>
-        <w:rPr>
-          <w:lang w:val="fr-CA"/>
-        </w:rPr>
-        <w:tab/>
-        <w:t>Ajouter un slider permettant de changer la position verticale du nez</w:t>
-      </w:r>
-    </w:p>
-    <w:p>
-      <w:pPr>
-        <w:rPr>
-          <w:lang w:val="fr-CA"/>
-        </w:rPr>
-      </w:pPr>
-      <w:r>
-        <w:rPr>
-          <w:lang w:val="fr-CA"/>
-        </w:rPr>
-        <w:t>2.</w:t>
-      </w:r>
-      <w:r>
-        <w:rPr>
-          <w:lang w:val="fr-CA"/>
-        </w:rPr>
-        <w:tab/>
-        <w:t>Ajouter un slider permettant de déformer l’arche du nez</w:t>
-      </w:r>
-    </w:p>
-    <w:p>
-      <w:pPr>
-        <w:rPr>
-          <w:lang w:val="fr-CA"/>
-        </w:rPr>
-      </w:pPr>
-      <w:r>
-        <w:rPr>
-          <w:lang w:val="fr-CA"/>
-        </w:rPr>
-        <w:t>3.</w:t>
-      </w:r>
-      <w:r>
-        <w:rPr>
-          <w:lang w:val="fr-CA"/>
-        </w:rPr>
-        <w:tab/>
-        <w:t>Ajouter un slider permett</w:t>
-      </w:r>
-      <w:r>
-        <w:rPr>
-          <w:lang w:val="fr-CA"/>
-        </w:rPr>
-        <w:t>ant d’allonger la pointe du nez</w:t>
-      </w:r>
-    </w:p>
-    <w:p>
-      <w:pPr>
-        <w:rPr>
-          <w:lang w:val="fr-CA"/>
-        </w:rPr>
-      </w:pPr>
-      <w:r>
-        <w:rPr>
-          <w:lang w:val="fr-CA"/>
-        </w:rPr>
-        <w:t>4.</w:t>
-      </w:r>
-      <w:r>
-        <w:rPr>
-          <w:lang w:val="fr-CA"/>
-        </w:rPr>
-        <w:tab/>
-        <w:t>Ajouter un slider p</w:t>
-      </w:r>
-      <w:r>
-        <w:rPr>
-          <w:lang w:val="fr-CA"/>
-        </w:rPr>
-        <w:t>ermettant d’écarter les narines</w:t>
-      </w:r>
-    </w:p>
-    <w:p>
-      <w:pPr>
-        <w:rPr>
-          <w:lang w:val="fr-CA"/>
-        </w:rPr>
-      </w:pPr>
-      <w:r>
-        <w:rPr>
-          <w:lang w:val="fr-CA"/>
-        </w:rPr>
-        <w:t>5.</w:t>
-      </w:r>
-      <w:r>
-        <w:rPr>
-          <w:lang w:val="fr-CA"/>
-        </w:rPr>
-        <w:tab/>
-        <w:t>Trouver un algorithme pour modifier la position d</w:t>
+        <w:tab/>
+        <w:t>Le cou s’élar</w:t>
+      </w:r>
+      <w:r>
+        <w:rPr>
+          <w:lang w:val="fr-CA"/>
+        </w:rPr>
+        <w:t>git lorsqu’on modifie le slider</w:t>
       </w:r>
       <w:bookmarkStart w:id="0" w:name="_GoBack"/>
       <w:bookmarkEnd w:id="0"/>
-      <w:r>
-        <w:rPr>
-          <w:lang w:val="fr-CA"/>
-        </w:rPr>
-        <w:t>es points selon le modèle mémoire et l’appl</w:t>
-      </w:r>
-      <w:r>
-        <w:rPr>
-          <w:lang w:val="fr-CA"/>
-        </w:rPr>
-        <w:t>iquer dans les classes modèles.</w:t>
-      </w:r>
-    </w:p>
-    <w:p>
-      <w:pPr>
-        <w:rPr>
-          <w:lang w:val="fr-CA"/>
-        </w:rPr>
-      </w:pPr>
-      <w:r>
-        <w:rPr>
-          <w:lang w:val="fr-CA"/>
-        </w:rPr>
-        <w:t>Tests d’acceptation :</w:t>
-      </w:r>
-      <w:r>
-        <w:rPr>
-          <w:lang w:val="fr-CA"/>
-        </w:rPr>
-        <w:tab/>
-        <w:t>Le nez peut se déformer (narine, arche, position du nez, pointe du nez) lorsqu’on change la valeur des sliders.</w:t>
-      </w:r>
-    </w:p>
-    <w:p>
-      <w:pPr>
-        <w:rPr>
-          <w:lang w:val="fr-CA"/>
-        </w:rPr>
-      </w:pPr>
-      <w:r>
-        <w:rPr>
-          <w:lang w:val="fr-CA"/>
-        </w:rPr>
-        <w:t>Complexité :</w:t>
-      </w:r>
-      <w:r>
-        <w:rPr>
-          <w:lang w:val="fr-CA"/>
-        </w:rPr>
-        <w:tab/>
-        <w:t>8</w:t>
-      </w:r>
-    </w:p>
-    <w:p>
-      <w:pPr>
-        <w:rPr>
-          <w:lang w:val="fr-CA"/>
-        </w:rPr>
-      </w:pPr>
-      <w:r>
-        <w:rPr>
-          <w:lang w:val="fr-CA"/>
-        </w:rPr>
-        <w:t>Effort :</w:t>
-      </w:r>
-      <w:r>
-        <w:rPr>
-          <w:lang w:val="fr-CA"/>
-        </w:rPr>
-        <w:tab/>
-        <w:t>5</w:t>
-      </w:r>
-    </w:p>
-    <w:p>
-      <w:pPr>
-        <w:rPr>
-          <w:lang w:val="fr-CA"/>
-        </w:rPr>
-      </w:pPr>
-      <w:r>
-        <w:rPr>
-          <w:lang w:val="fr-CA"/>
-        </w:rPr>
-        <w:t>Commentaires :</w:t>
-      </w:r>
-      <w:r>
-        <w:rPr>
-          <w:lang w:val="fr-CA"/>
-        </w:rPr>
-        <w:tab/>
-      </w:r>
-    </w:p>
-    <w:p>
-      <w:pPr>
-        <w:spacing w:after="200"/>
-        <w:rPr>
-          <w:lang w:val="fr-CA"/>
-        </w:rPr>
-      </w:pPr>
-      <w:r>
-        <w:rPr>
-          <w:lang w:val="fr-CA"/>
-        </w:rPr>
-        <w:tab/>
-      </w:r>
-      <w:r>
-        <w:rPr>
-          <w:lang w:val="fr-CA"/>
-        </w:rPr>
-        <w:br w:type="page"/>
-      </w:r>
-    </w:p>
-    <w:p>
-      <w:pPr>
-        <w:rPr>
-          <w:lang w:val="fr-CA"/>
-        </w:rPr>
-      </w:pPr>
-    </w:p>
-    <w:p>
-      <w:pPr>
-        <w:rPr>
-          <w:lang w:val="fr-CA"/>
-        </w:rPr>
-      </w:pPr>
-      <w:r>
-        <w:rPr>
-          <w:lang w:val="fr-CA"/>
-        </w:rPr>
-        <w:t>3</w:t>
-      </w:r>
-      <w:r>
-        <w:rPr>
-          <w:lang w:val="fr-CA"/>
-        </w:rPr>
-        <w:t>3</w:t>
-      </w:r>
-    </w:p>
-    <w:p>
-      <w:pPr>
-        <w:rPr>
-          <w:lang w:val="fr-CA"/>
-        </w:rPr>
-      </w:pPr>
-      <w:r>
-        <w:rPr>
-          <w:lang w:val="fr-CA"/>
-        </w:rPr>
-        <w:t>Acteur ou rôle :</w:t>
-      </w:r>
-      <w:r>
-        <w:rPr>
-          <w:lang w:val="fr-CA"/>
-        </w:rPr>
-        <w:tab/>
-      </w:r>
-      <w:r>
-        <w:rPr>
-          <w:lang w:val="fr-CA"/>
-        </w:rPr>
-        <w:t>Développeur</w:t>
-      </w:r>
-    </w:p>
-    <w:p>
-      <w:pPr>
-        <w:rPr>
-          <w:lang w:val="fr-CA"/>
-        </w:rPr>
-      </w:pPr>
-      <w:r>
-        <w:rPr>
-          <w:lang w:val="fr-CA"/>
-        </w:rPr>
-        <w:t>Scénario ou story :</w:t>
-      </w:r>
-      <w:r>
-        <w:rPr>
-          <w:lang w:val="fr-CA"/>
-        </w:rPr>
-        <w:tab/>
-      </w:r>
-      <w:r>
-        <w:rPr>
-          <w:highlight w:val="yellow"/>
-          <w:lang w:val="fr-CA"/>
-        </w:rPr>
-        <w:t>En tant que développeur, je veux pouvoir avoir un groupe de points qui représente le nez afin de pouvoir déplacer plus tard ces groupes indépendamment avec des contrôles dans notre application</w:t>
-      </w:r>
-    </w:p>
-    <w:p>
-      <w:pPr>
-        <w:rPr>
-          <w:lang w:val="fr-CA"/>
-        </w:rPr>
-      </w:pPr>
-      <w:r>
-        <w:rPr>
-          <w:lang w:val="fr-CA"/>
-        </w:rPr>
-        <w:t>Détail ou description :</w:t>
-      </w:r>
-      <w:r>
-        <w:rPr>
-          <w:lang w:val="fr-CA"/>
-        </w:rPr>
-        <w:t xml:space="preserve"> 1</w:t>
-      </w:r>
-      <w:r>
-        <w:rPr>
-          <w:lang w:val="fr-CA"/>
-        </w:rPr>
-        <w:t>. Avoir un groupe pour l’arche du nez</w:t>
-      </w:r>
-    </w:p>
-    <w:p>
-      <w:pPr>
-        <w:rPr>
-          <w:lang w:val="fr-CA"/>
-        </w:rPr>
-      </w:pPr>
-      <w:r>
-        <w:rPr>
-          <w:lang w:val="fr-CA"/>
-        </w:rPr>
-        <w:t>2</w:t>
-      </w:r>
-      <w:r>
-        <w:rPr>
-          <w:lang w:val="fr-CA"/>
-        </w:rPr>
-        <w:t>.Avoir un groupe pour la pointe du nez</w:t>
-      </w:r>
-    </w:p>
-    <w:p>
-      <w:pPr>
-        <w:rPr>
-          <w:lang w:val="fr-CA"/>
-        </w:rPr>
-      </w:pPr>
-      <w:r>
-        <w:rPr>
-          <w:lang w:val="fr-CA"/>
-        </w:rPr>
-        <w:t>Tests d’acceptation :</w:t>
-      </w:r>
-      <w:r>
-        <w:rPr>
-          <w:lang w:val="fr-CA"/>
-        </w:rPr>
-        <w:t xml:space="preserve"> Le nez est séparé en petits groupes dans l’obj (narines individuelles, arche, pointe).</w:t>
-      </w:r>
-      <w:r>
-        <w:rPr>
-          <w:lang w:val="fr-CA"/>
-        </w:rPr>
-        <w:tab/>
-      </w:r>
-    </w:p>
-    <w:p>
-      <w:pPr>
-        <w:rPr>
-          <w:lang w:val="fr-CA"/>
-        </w:rPr>
-      </w:pPr>
-      <w:r>
-        <w:rPr>
-          <w:lang w:val="fr-CA"/>
-        </w:rPr>
-        <w:t>Complexité :</w:t>
-      </w:r>
-      <w:r>
-        <w:rPr>
-          <w:lang w:val="fr-CA"/>
-        </w:rPr>
-        <w:tab/>
-        <w:t>6</w:t>
-      </w:r>
-    </w:p>
-    <w:p>
-      <w:pPr>
-        <w:rPr>
-          <w:lang w:val="fr-CA"/>
-        </w:rPr>
-      </w:pPr>
-      <w:r>
-        <w:rPr>
-          <w:lang w:val="fr-CA"/>
-        </w:rPr>
-        <w:t>Effort :</w:t>
-      </w:r>
-      <w:r>
-        <w:rPr>
-          <w:lang w:val="fr-CA"/>
-        </w:rPr>
-        <w:tab/>
-        <w:t>3</w:t>
-      </w:r>
-    </w:p>
-    <w:p>
-      <w:pPr>
-        <w:rPr>
-          <w:lang w:val="fr-CA"/>
-        </w:rPr>
-      </w:pPr>
-      <w:r>
-        <w:rPr>
-          <w:lang w:val="fr-CA"/>
-        </w:rPr>
-        <w:t>Commentaires :</w:t>
-      </w:r>
-    </w:p>
-    <w:p>
-      <w:pPr>
-        <w:rPr>
-          <w:lang w:val="fr-CA"/>
-        </w:rPr>
-      </w:pPr>
-    </w:p>
-    <w:p>
-      <w:pPr>
-        <w:rPr>
-          <w:lang w:val="fr-CA"/>
-        </w:rPr>
-      </w:pPr>
-      <w:r>
-        <w:rPr>
-          <w:lang w:val="fr-CA"/>
-        </w:rPr>
-        <w:t>34</w:t>
-      </w:r>
-    </w:p>
-    <w:p>
-      <w:pPr>
-        <w:rPr>
-          <w:lang w:val="fr-CA"/>
-        </w:rPr>
-      </w:pPr>
-      <w:r>
-        <w:rPr>
-          <w:lang w:val="fr-CA"/>
-        </w:rPr>
-        <w:t>Acteur ou rôle :</w:t>
-      </w:r>
-      <w:r>
-        <w:rPr>
-          <w:lang w:val="fr-CA"/>
-        </w:rPr>
-        <w:tab/>
-        <w:t>Utilisateur</w:t>
-      </w:r>
-    </w:p>
-    <w:p>
-      <w:pPr>
-        <w:rPr>
-          <w:lang w:val="fr-CA"/>
-        </w:rPr>
-      </w:pPr>
-      <w:r>
-        <w:rPr>
-          <w:lang w:val="fr-CA"/>
-        </w:rPr>
-        <w:t>Scénario ou story :</w:t>
-      </w:r>
-      <w:r>
-        <w:rPr>
-          <w:lang w:val="fr-CA"/>
-        </w:rPr>
-        <w:tab/>
-      </w:r>
-      <w:r>
-        <w:rPr>
-          <w:highlight w:val="yellow"/>
-          <w:lang w:val="fr-CA"/>
-        </w:rPr>
-        <w:t>En tant qu’utilisateur, je veux être capable d’étirer la bouche du visage afin de pouvoir faire un portrait le plus ressemblant possible</w:t>
-      </w:r>
-    </w:p>
-    <w:p>
-      <w:pPr>
-        <w:rPr>
-          <w:lang w:val="fr-CA"/>
-        </w:rPr>
-      </w:pPr>
-      <w:r>
-        <w:rPr>
-          <w:lang w:val="fr-CA"/>
-        </w:rPr>
-        <w:t>Détail ou description :</w:t>
-      </w:r>
-      <w:r>
-        <w:rPr>
-          <w:lang w:val="fr-CA"/>
-        </w:rPr>
-        <w:tab/>
-        <w:t xml:space="preserve">1. Algorithme pour étirer les points par rapport à un point central </w:t>
-      </w:r>
-    </w:p>
-    <w:p>
-      <w:pPr>
-        <w:rPr>
-          <w:lang w:val="fr-CA"/>
-        </w:rPr>
-      </w:pPr>
-      <w:r>
-        <w:rPr>
-          <w:lang w:val="fr-CA"/>
-        </w:rPr>
-        <w:t xml:space="preserve">2. Ajouter un slider pour étirer la bouche </w:t>
-      </w:r>
-    </w:p>
-    <w:p>
-      <w:pPr>
-        <w:rPr>
-          <w:lang w:val="fr-CA"/>
-        </w:rPr>
-      </w:pPr>
-      <w:r>
-        <w:rPr>
-          <w:lang w:val="fr-CA"/>
-        </w:rPr>
-        <w:t>Tests d’acceptation :</w:t>
-      </w:r>
-      <w:r>
-        <w:rPr>
-          <w:lang w:val="fr-CA"/>
-        </w:rPr>
-        <w:tab/>
-        <w:t>La bouche s’étire horizontalement lorsqu’on modifie la valeur du slider</w:t>
-      </w:r>
-    </w:p>
-    <w:p>
-      <w:pPr>
-        <w:rPr>
-          <w:lang w:val="fr-CA"/>
-        </w:rPr>
-      </w:pPr>
-      <w:r>
-        <w:rPr>
-          <w:lang w:val="fr-CA"/>
-        </w:rPr>
-        <w:t>Complexité :</w:t>
-      </w:r>
-      <w:r>
-        <w:rPr>
-          <w:lang w:val="fr-CA"/>
-        </w:rPr>
-        <w:tab/>
-        <w:t>5</w:t>
-      </w:r>
-    </w:p>
-    <w:p>
-      <w:pPr>
-        <w:rPr>
-          <w:lang w:val="fr-CA"/>
-        </w:rPr>
-      </w:pPr>
-      <w:r>
-        <w:rPr>
-          <w:lang w:val="fr-CA"/>
-        </w:rPr>
-        <w:t>Effort :</w:t>
-      </w:r>
-      <w:r>
-        <w:rPr>
-          <w:lang w:val="fr-CA"/>
-        </w:rPr>
-        <w:tab/>
-        <w:t>5</w:t>
-      </w:r>
-    </w:p>
-    <w:p>
-      <w:pPr>
-        <w:rPr>
-          <w:lang w:val="fr-CA"/>
-        </w:rPr>
-      </w:pPr>
-      <w:r>
-        <w:rPr>
-          <w:lang w:val="fr-CA"/>
-        </w:rPr>
-        <w:t>Commentaires :</w:t>
-      </w:r>
-      <w:r>
-        <w:rPr>
-          <w:lang w:val="fr-CA"/>
-        </w:rPr>
-        <w:tab/>
-      </w:r>
-    </w:p>
-    <w:p>
-      <w:pPr>
-        <w:rPr>
-          <w:lang w:val="fr-CA"/>
-        </w:rPr>
-      </w:pPr>
-      <w:r>
-        <w:rPr>
-          <w:lang w:val="fr-CA"/>
-        </w:rPr>
-        <w:tab/>
-      </w:r>
-    </w:p>
-    <w:p>
-      <w:pPr>
-        <w:rPr>
-          <w:lang w:val="fr-CA"/>
-        </w:rPr>
-      </w:pPr>
-    </w:p>
-    <w:p>
-      <w:pPr>
-        <w:rPr>
-          <w:lang w:val="fr-CA"/>
-        </w:rPr>
-      </w:pPr>
-      <w:r>
-        <w:rPr>
-          <w:lang w:val="fr-CA"/>
-        </w:rPr>
-        <w:t>35</w:t>
-      </w:r>
-    </w:p>
-    <w:p>
-      <w:pPr>
-        <w:rPr>
-          <w:lang w:val="fr-CA"/>
-        </w:rPr>
-      </w:pPr>
-      <w:r>
-        <w:rPr>
-          <w:lang w:val="fr-CA"/>
-        </w:rPr>
-        <w:t>Acteur ou rôle :</w:t>
-      </w:r>
-      <w:r>
-        <w:rPr>
-          <w:lang w:val="fr-CA"/>
-        </w:rPr>
-        <w:tab/>
-        <w:t>Utilisateur</w:t>
-      </w:r>
-    </w:p>
-    <w:p>
-      <w:pPr>
-        <w:rPr>
-          <w:lang w:val="fr-CA"/>
-        </w:rPr>
-      </w:pPr>
-      <w:r>
-        <w:rPr>
-          <w:lang w:val="fr-CA"/>
-        </w:rPr>
-        <w:t>Scénario ou story :</w:t>
-      </w:r>
-      <w:r>
-        <w:rPr>
-          <w:lang w:val="fr-CA"/>
-        </w:rPr>
-        <w:tab/>
-      </w:r>
-      <w:r>
-        <w:rPr>
-          <w:highlight w:val="yellow"/>
-          <w:lang w:val="fr-CA"/>
-        </w:rPr>
-        <w:t>En tant qu’utilisateur, je veux être capable de modifier l’avancement du front sur le visage afin de faire un portrait réaliste.</w:t>
-      </w:r>
-    </w:p>
-    <w:p>
-      <w:pPr>
-        <w:rPr>
-          <w:lang w:val="fr-CA"/>
-        </w:rPr>
-      </w:pPr>
-      <w:r>
-        <w:rPr>
-          <w:lang w:val="fr-CA"/>
-        </w:rPr>
-        <w:t>Détail ou description :</w:t>
-      </w:r>
-      <w:r>
-        <w:rPr>
-          <w:lang w:val="fr-CA"/>
-        </w:rPr>
-        <w:tab/>
-        <w:t>1.</w:t>
-      </w:r>
-      <w:r>
-        <w:rPr>
-          <w:lang w:val="fr-CA"/>
-        </w:rPr>
-        <w:t>Ajouter un slider permettant de modifier l’avancement du front</w:t>
-      </w:r>
-    </w:p>
-    <w:p>
-      <w:pPr>
-        <w:rPr>
-          <w:lang w:val="fr-CA"/>
-        </w:rPr>
-      </w:pPr>
-      <w:r>
-        <w:rPr>
-          <w:lang w:val="fr-CA"/>
-        </w:rPr>
-        <w:t>Tests d’acceptation :</w:t>
-      </w:r>
-      <w:r>
-        <w:rPr>
-          <w:lang w:val="fr-CA"/>
-        </w:rPr>
-        <w:tab/>
-        <w:t xml:space="preserve">Le front s’avance et recule si on modifie la valeur du slider </w:t>
-      </w:r>
-    </w:p>
-    <w:p>
-      <w:pPr>
-        <w:rPr>
-          <w:lang w:val="fr-CA"/>
-        </w:rPr>
-      </w:pPr>
-      <w:r>
-        <w:rPr>
-          <w:lang w:val="fr-CA"/>
-        </w:rPr>
-        <w:t>Complexité :</w:t>
-      </w:r>
-      <w:r>
-        <w:rPr>
-          <w:lang w:val="fr-CA"/>
-        </w:rPr>
-        <w:tab/>
-        <w:t>3</w:t>
-      </w:r>
-    </w:p>
-    <w:p>
-      <w:pPr>
-        <w:rPr>
-          <w:lang w:val="fr-CA"/>
-        </w:rPr>
-      </w:pPr>
-      <w:r>
-        <w:rPr>
-          <w:lang w:val="fr-CA"/>
-        </w:rPr>
-        <w:t>Effort :</w:t>
-      </w:r>
-      <w:r>
-        <w:rPr>
-          <w:lang w:val="fr-CA"/>
-        </w:rPr>
-        <w:tab/>
-        <w:t>2</w:t>
-      </w:r>
-    </w:p>
-    <w:p>
-      <w:pPr>
-        <w:rPr>
-          <w:lang w:val="fr-CA"/>
-        </w:rPr>
-      </w:pPr>
-      <w:r>
-        <w:rPr>
-          <w:lang w:val="fr-CA"/>
-        </w:rPr>
-        <w:t>Commentaires :</w:t>
-      </w:r>
-      <w:r>
-        <w:rPr>
-          <w:lang w:val="fr-CA"/>
-        </w:rPr>
-        <w:tab/>
-      </w:r>
-    </w:p>
-    <w:p>
-      <w:pPr>
-        <w:rPr>
-          <w:lang w:val="fr-CA"/>
-        </w:rPr>
-      </w:pPr>
-      <w:r>
-        <w:rPr>
-          <w:lang w:val="fr-CA"/>
-        </w:rPr>
-        <w:tab/>
-      </w:r>
-    </w:p>
-    <w:p>
-      <w:pPr>
-        <w:rPr>
-          <w:lang w:val="fr-CA"/>
-        </w:rPr>
-      </w:pPr>
-      <w:r>
-        <w:rPr>
-          <w:lang w:val="fr-CA"/>
-        </w:rPr>
-        <w:t>36</w:t>
-      </w:r>
-    </w:p>
-    <w:p>
-      <w:pPr>
-        <w:rPr>
-          <w:lang w:val="fr-CA"/>
-        </w:rPr>
-      </w:pPr>
-      <w:r>
-        <w:rPr>
-          <w:lang w:val="fr-CA"/>
-        </w:rPr>
-        <w:t>Acteur ou rôle :</w:t>
-      </w:r>
-      <w:r>
-        <w:rPr>
-          <w:lang w:val="fr-CA"/>
-        </w:rPr>
-        <w:tab/>
-        <w:t>Utilisateur</w:t>
-      </w:r>
-    </w:p>
-    <w:p>
-      <w:pPr>
-        <w:rPr>
-          <w:lang w:val="fr-CA"/>
-        </w:rPr>
-      </w:pPr>
-      <w:r>
-        <w:rPr>
-          <w:lang w:val="fr-CA"/>
-        </w:rPr>
-        <w:t>Scénario ou story :</w:t>
-      </w:r>
-      <w:r>
-        <w:rPr>
-          <w:lang w:val="fr-CA"/>
-        </w:rPr>
-        <w:tab/>
-      </w:r>
-      <w:r>
-        <w:rPr>
-          <w:highlight w:val="yellow"/>
-          <w:lang w:val="fr-CA"/>
-        </w:rPr>
-        <w:t>En tant qu’utilisateur, je veux être capable de grossir les joues afin d’avoir un portrait réaliste.</w:t>
-      </w:r>
-    </w:p>
-    <w:p>
-      <w:pPr>
-        <w:rPr>
-          <w:lang w:val="fr-CA"/>
-        </w:rPr>
-      </w:pPr>
-      <w:r>
-        <w:rPr>
-          <w:lang w:val="fr-CA"/>
-        </w:rPr>
-        <w:t>Détail ou description :</w:t>
-      </w:r>
-      <w:r>
-        <w:rPr>
-          <w:lang w:val="fr-CA"/>
-        </w:rPr>
-        <w:tab/>
-        <w:t>1.</w:t>
-      </w:r>
-      <w:r>
-        <w:rPr>
-          <w:lang w:val="fr-CA"/>
-        </w:rPr>
-        <w:t>Ajouter un slider permettant de grossir les joues</w:t>
-      </w:r>
-    </w:p>
-    <w:p>
-      <w:pPr>
-        <w:rPr>
-          <w:lang w:val="fr-CA"/>
-        </w:rPr>
-      </w:pPr>
-      <w:r>
-        <w:rPr>
-          <w:lang w:val="fr-CA"/>
-        </w:rPr>
-        <w:t>Tests d’acceptation :</w:t>
-      </w:r>
-      <w:r>
-        <w:rPr>
-          <w:lang w:val="fr-CA"/>
-        </w:rPr>
-        <w:tab/>
-        <w:t>Les joues grossissent avec un slider.</w:t>
-      </w:r>
-    </w:p>
-    <w:p>
-      <w:pPr>
-        <w:rPr>
-          <w:lang w:val="fr-CA"/>
-        </w:rPr>
-      </w:pPr>
-      <w:r>
-        <w:rPr>
-          <w:lang w:val="fr-CA"/>
-        </w:rPr>
-        <w:t>Complexité :</w:t>
-      </w:r>
-      <w:r>
-        <w:rPr>
-          <w:lang w:val="fr-CA"/>
-        </w:rPr>
-        <w:tab/>
-        <w:t>3</w:t>
-      </w:r>
-    </w:p>
-    <w:p>
-      <w:pPr>
-        <w:rPr>
-          <w:lang w:val="fr-CA"/>
-        </w:rPr>
-      </w:pPr>
-      <w:r>
-        <w:rPr>
-          <w:lang w:val="fr-CA"/>
-        </w:rPr>
-        <w:t>Effort :</w:t>
-      </w:r>
-      <w:r>
-        <w:rPr>
-          <w:lang w:val="fr-CA"/>
-        </w:rPr>
-        <w:tab/>
-        <w:t>2</w:t>
-      </w:r>
-    </w:p>
-    <w:p>
-      <w:pPr>
-        <w:rPr>
-          <w:lang w:val="fr-CA"/>
-        </w:rPr>
-      </w:pPr>
-      <w:r>
-        <w:rPr>
-          <w:lang w:val="fr-CA"/>
-        </w:rPr>
-        <w:t>Commentaires :</w:t>
-      </w:r>
-      <w:r>
-        <w:rPr>
-          <w:lang w:val="fr-CA"/>
-        </w:rPr>
-        <w:tab/>
-      </w:r>
-    </w:p>
-    <w:p>
-      <w:pPr>
-        <w:rPr>
-          <w:lang w:val="fr-CA"/>
-        </w:rPr>
-      </w:pPr>
-      <w:r>
-        <w:rPr>
-          <w:lang w:val="fr-CA"/>
-        </w:rPr>
-        <w:tab/>
-      </w:r>
-    </w:p>
-    <w:p>
-      <w:pPr>
-        <w:rPr>
-          <w:lang w:val="fr-CA"/>
-        </w:rPr>
-      </w:pPr>
-      <w:r>
-        <w:rPr>
-          <w:lang w:val="fr-CA"/>
-        </w:rPr>
-        <w:t>37</w:t>
-      </w:r>
-    </w:p>
-    <w:p>
-      <w:pPr>
-        <w:rPr>
-          <w:lang w:val="fr-CA"/>
-        </w:rPr>
-      </w:pPr>
-      <w:r>
-        <w:rPr>
-          <w:lang w:val="fr-CA"/>
-        </w:rPr>
-        <w:t>Acteur ou rôle :</w:t>
-      </w:r>
-      <w:r>
-        <w:rPr>
-          <w:lang w:val="fr-CA"/>
-        </w:rPr>
-        <w:tab/>
-        <w:t>Utilisateur</w:t>
-      </w:r>
-    </w:p>
-    <w:p>
-      <w:pPr>
-        <w:rPr>
-          <w:lang w:val="fr-CA"/>
-        </w:rPr>
-      </w:pPr>
-      <w:r>
-        <w:rPr>
-          <w:lang w:val="fr-CA"/>
-        </w:rPr>
-        <w:t>Scénario ou story :</w:t>
-      </w:r>
-      <w:r>
-        <w:rPr>
-          <w:lang w:val="fr-CA"/>
-        </w:rPr>
-        <w:tab/>
-      </w:r>
-      <w:r>
-        <w:rPr>
-          <w:highlight w:val="yellow"/>
-          <w:lang w:val="fr-CA"/>
-        </w:rPr>
-        <w:t>En tant qu’utilisateur, je veux être capable d’allonger la face verticalement afin d’avoir un portrait réaliste.</w:t>
-      </w:r>
-    </w:p>
-    <w:p>
-      <w:pPr>
-        <w:rPr>
-          <w:lang w:val="fr-CA"/>
-        </w:rPr>
-      </w:pPr>
-      <w:r>
-        <w:rPr>
-          <w:lang w:val="fr-CA"/>
-        </w:rPr>
-        <w:t>Détail ou description :</w:t>
-      </w:r>
-      <w:r>
-        <w:rPr>
-          <w:lang w:val="fr-CA"/>
-        </w:rPr>
-        <w:tab/>
-        <w:t>1.</w:t>
-      </w:r>
-      <w:r>
-        <w:rPr>
-          <w:lang w:val="fr-CA"/>
-        </w:rPr>
-        <w:t>Ajouter un slider permettant d’allonger la face</w:t>
-      </w:r>
-    </w:p>
-    <w:p>
-      <w:pPr>
-        <w:rPr>
-          <w:lang w:val="fr-CA"/>
-        </w:rPr>
-      </w:pPr>
-      <w:r>
-        <w:rPr>
-          <w:lang w:val="fr-CA"/>
-        </w:rPr>
-        <w:t>Tests d’acceptation :</w:t>
-      </w:r>
-      <w:r>
-        <w:rPr>
-          <w:lang w:val="fr-CA"/>
-        </w:rPr>
-        <w:tab/>
-        <w:t>La face s’étire verticalement lorsqu’on modifie la valeur du slider.</w:t>
-      </w:r>
-    </w:p>
-    <w:p>
-      <w:pPr>
-        <w:rPr>
-          <w:lang w:val="fr-CA"/>
-        </w:rPr>
-      </w:pPr>
-      <w:r>
-        <w:rPr>
-          <w:lang w:val="fr-CA"/>
-        </w:rPr>
-        <w:t>Complexité :</w:t>
-      </w:r>
-      <w:r>
-        <w:rPr>
-          <w:lang w:val="fr-CA"/>
-        </w:rPr>
-        <w:tab/>
-        <w:t>3</w:t>
-      </w:r>
-    </w:p>
-    <w:p>
-      <w:pPr>
-        <w:rPr>
-          <w:lang w:val="fr-CA"/>
-        </w:rPr>
-      </w:pPr>
-      <w:r>
-        <w:rPr>
-          <w:lang w:val="fr-CA"/>
-        </w:rPr>
-        <w:t>Effort :</w:t>
-      </w:r>
-      <w:r>
-        <w:rPr>
-          <w:lang w:val="fr-CA"/>
-        </w:rPr>
-        <w:tab/>
-        <w:t>2</w:t>
-      </w:r>
-    </w:p>
-    <w:p>
-      <w:pPr>
-        <w:rPr>
-          <w:lang w:val="fr-CA"/>
-        </w:rPr>
-      </w:pPr>
-      <w:r>
-        <w:rPr>
-          <w:lang w:val="fr-CA"/>
-        </w:rPr>
-        <w:t>Commentaires :</w:t>
-      </w:r>
-      <w:r>
-        <w:rPr>
-          <w:lang w:val="fr-CA"/>
-        </w:rPr>
-        <w:tab/>
-      </w:r>
-    </w:p>
-    <w:p>
-      <w:pPr>
-        <w:rPr>
-          <w:lang w:val="fr-CA"/>
-        </w:rPr>
-      </w:pPr>
-      <w:r>
-        <w:rPr>
-          <w:lang w:val="fr-CA"/>
-        </w:rPr>
-        <w:tab/>
-      </w:r>
-    </w:p>
-    <w:p>
-      <w:pPr>
-        <w:spacing w:after="200" w:line="276" w:lineRule="auto"/>
-        <w:rPr>
-          <w:lang w:val="fr-CA"/>
-        </w:rPr>
-      </w:pPr>
-      <w:r>
-        <w:rPr>
-          <w:lang w:val="fr-CA"/>
-        </w:rPr>
-        <w:br w:type="page"/>
-      </w:r>
-    </w:p>
-    <w:p>
-      <w:pPr>
-        <w:rPr>
-          <w:lang w:val="fr-CA"/>
-        </w:rPr>
-      </w:pPr>
-      <w:r>
-        <w:rPr>
-          <w:lang w:val="fr-CA"/>
-        </w:rPr>
-        <w:lastRenderedPageBreak/>
-        <w:t>38</w:t>
-      </w:r>
-    </w:p>
-    <w:p>
-      <w:pPr>
-        <w:rPr>
-          <w:lang w:val="fr-CA"/>
-        </w:rPr>
-      </w:pPr>
-      <w:r>
-        <w:rPr>
-          <w:lang w:val="fr-CA"/>
-        </w:rPr>
-        <w:t>Acteur ou rôle :</w:t>
-      </w:r>
-      <w:r>
-        <w:rPr>
-          <w:lang w:val="fr-CA"/>
-        </w:rPr>
-        <w:tab/>
-        <w:t>Utilisateur</w:t>
-      </w:r>
-    </w:p>
-    <w:p>
-      <w:pPr>
-        <w:rPr>
-          <w:lang w:val="fr-CA"/>
-        </w:rPr>
-      </w:pPr>
-      <w:r>
-        <w:rPr>
-          <w:lang w:val="fr-CA"/>
-        </w:rPr>
-        <w:t>Scénario ou story :</w:t>
-      </w:r>
-      <w:r>
-        <w:rPr>
-          <w:lang w:val="fr-CA"/>
-        </w:rPr>
-        <w:tab/>
-      </w:r>
-      <w:r>
-        <w:rPr>
-          <w:highlight w:val="yellow"/>
-          <w:lang w:val="fr-CA"/>
-        </w:rPr>
-        <w:t>En tant qu’utilisateur, je veux pouvoir changer la prohéminence des sourcils afin d’avoir un portrait réaliste.</w:t>
-      </w:r>
-    </w:p>
-    <w:p>
-      <w:pPr>
-        <w:rPr>
-          <w:lang w:val="fr-CA"/>
-        </w:rPr>
-      </w:pPr>
-      <w:r>
-        <w:rPr>
-          <w:lang w:val="fr-CA"/>
-        </w:rPr>
-        <w:t>Déta</w:t>
-      </w:r>
-      <w:r>
-        <w:rPr>
-          <w:lang w:val="fr-CA"/>
-        </w:rPr>
-        <w:t>il ou description :</w:t>
-      </w:r>
-      <w:r>
-        <w:rPr>
-          <w:lang w:val="fr-CA"/>
-        </w:rPr>
-        <w:tab/>
-        <w:t>1</w:t>
-      </w:r>
-      <w:r>
-        <w:rPr>
-          <w:lang w:val="fr-CA"/>
-        </w:rPr>
-        <w:t>.</w:t>
-      </w:r>
-      <w:r>
-        <w:rPr>
-          <w:lang w:val="fr-CA"/>
-        </w:rPr>
-        <w:t>Ajouter un slider permettant d’avancer les sourcils</w:t>
-      </w:r>
-    </w:p>
-    <w:p>
-      <w:pPr>
-        <w:rPr>
-          <w:lang w:val="fr-CA"/>
-        </w:rPr>
-      </w:pPr>
-      <w:r>
-        <w:rPr>
-          <w:lang w:val="fr-CA"/>
-        </w:rPr>
-        <w:t>Tests d’acceptation :</w:t>
-      </w:r>
-      <w:r>
-        <w:rPr>
-          <w:lang w:val="fr-CA"/>
-        </w:rPr>
-        <w:tab/>
-        <w:t>Les sourcils avancent et reculent selon la valeur du slider</w:t>
-      </w:r>
-    </w:p>
-    <w:p>
-      <w:pPr>
-        <w:rPr>
-          <w:lang w:val="fr-CA"/>
-        </w:rPr>
-      </w:pPr>
-      <w:r>
-        <w:rPr>
-          <w:lang w:val="fr-CA"/>
-        </w:rPr>
-        <w:t>Complexité :</w:t>
-      </w:r>
-      <w:r>
-        <w:rPr>
-          <w:lang w:val="fr-CA"/>
-        </w:rPr>
-        <w:tab/>
-        <w:t>3</w:t>
-      </w:r>
-    </w:p>
-    <w:p>
-      <w:pPr>
-        <w:rPr>
-          <w:lang w:val="fr-CA"/>
-        </w:rPr>
-      </w:pPr>
-      <w:r>
-        <w:rPr>
-          <w:lang w:val="fr-CA"/>
-        </w:rPr>
-        <w:t>Effort :</w:t>
-      </w:r>
-      <w:r>
-        <w:rPr>
-          <w:lang w:val="fr-CA"/>
-        </w:rPr>
-        <w:tab/>
-        <w:t>2</w:t>
-      </w:r>
-    </w:p>
-    <w:p>
-      <w:pPr>
-        <w:rPr>
-          <w:lang w:val="fr-CA"/>
-        </w:rPr>
-      </w:pPr>
-      <w:r>
-        <w:rPr>
-          <w:lang w:val="fr-CA"/>
-        </w:rPr>
-        <w:t>Commentaires :</w:t>
-      </w:r>
-      <w:r>
-        <w:rPr>
-          <w:lang w:val="fr-CA"/>
-        </w:rPr>
-        <w:tab/>
-      </w:r>
-    </w:p>
-    <w:p>
-      <w:pPr>
-        <w:rPr>
-          <w:lang w:val="fr-CA"/>
-        </w:rPr>
-      </w:pPr>
-      <w:r>
-        <w:rPr>
-          <w:lang w:val="fr-CA"/>
-        </w:rPr>
-        <w:tab/>
-      </w:r>
-    </w:p>
-    <w:p>
-      <w:pPr>
-        <w:rPr>
-          <w:lang w:val="fr-CA"/>
-        </w:rPr>
-      </w:pPr>
-    </w:p>
-    <w:p>
-      <w:pPr>
-        <w:rPr>
-          <w:lang w:val="fr-CA"/>
-        </w:rPr>
-      </w:pPr>
-      <w:r>
-        <w:rPr>
-          <w:lang w:val="fr-CA"/>
-        </w:rPr>
-        <w:t>39</w:t>
-      </w:r>
-    </w:p>
-    <w:p>
-      <w:pPr>
-        <w:rPr>
-          <w:lang w:val="fr-CA"/>
-        </w:rPr>
-      </w:pPr>
-      <w:r>
-        <w:rPr>
-          <w:lang w:val="fr-CA"/>
-        </w:rPr>
-        <w:t>Acteur ou rôle :</w:t>
-      </w:r>
-      <w:r>
-        <w:rPr>
-          <w:lang w:val="fr-CA"/>
-        </w:rPr>
-        <w:tab/>
-        <w:t>Utilisateur</w:t>
-      </w:r>
-    </w:p>
-    <w:p>
-      <w:pPr>
-        <w:rPr>
-          <w:lang w:val="fr-CA"/>
-        </w:rPr>
-      </w:pPr>
-      <w:r>
-        <w:rPr>
-          <w:lang w:val="fr-CA"/>
-        </w:rPr>
-        <w:t>Scénario ou story :</w:t>
-      </w:r>
-      <w:r>
-        <w:rPr>
-          <w:lang w:val="fr-CA"/>
-        </w:rPr>
-        <w:tab/>
-      </w:r>
-      <w:r>
-        <w:rPr>
-          <w:highlight w:val="yellow"/>
-          <w:lang w:val="fr-CA"/>
-        </w:rPr>
-        <w:t>En tant qu’utilisateur, je veux pouvoir changer la prohéminence du menton afin d’avoir un portrait réaliste.</w:t>
-      </w:r>
-    </w:p>
-    <w:p>
-      <w:pPr>
-        <w:rPr>
-          <w:lang w:val="fr-CA"/>
-        </w:rPr>
-      </w:pPr>
-      <w:r>
-        <w:rPr>
-          <w:lang w:val="fr-CA"/>
-        </w:rPr>
-        <w:t>Détail ou description :</w:t>
-      </w:r>
-      <w:r>
-        <w:rPr>
-          <w:lang w:val="fr-CA"/>
-        </w:rPr>
-        <w:tab/>
-      </w:r>
-      <w:r>
-        <w:rPr>
-          <w:lang w:val="fr-CA"/>
-        </w:rPr>
-        <w:t>1</w:t>
-      </w:r>
-      <w:r>
-        <w:rPr>
-          <w:lang w:val="fr-CA"/>
-        </w:rPr>
-        <w:t>.</w:t>
-      </w:r>
-      <w:r>
-        <w:rPr>
-          <w:lang w:val="fr-CA"/>
-        </w:rPr>
-        <w:t>Ajouter un slider permettant d’avancer le menton</w:t>
-      </w:r>
-    </w:p>
-    <w:p>
-      <w:pPr>
-        <w:rPr>
-          <w:lang w:val="fr-CA"/>
-        </w:rPr>
-      </w:pPr>
-      <w:r>
-        <w:rPr>
-          <w:lang w:val="fr-CA"/>
-        </w:rPr>
-        <w:t>Tests d’acceptation :</w:t>
-      </w:r>
-      <w:r>
-        <w:rPr>
-          <w:lang w:val="fr-CA"/>
-        </w:rPr>
-        <w:tab/>
-        <w:t>Le menton avance et recule selon la valeur du slider</w:t>
-      </w:r>
-    </w:p>
-    <w:p>
-      <w:pPr>
-        <w:rPr>
-          <w:lang w:val="fr-CA"/>
-        </w:rPr>
-      </w:pPr>
-      <w:r>
-        <w:rPr>
-          <w:lang w:val="fr-CA"/>
-        </w:rPr>
-        <w:t>Complexité :</w:t>
-      </w:r>
-      <w:r>
-        <w:rPr>
-          <w:lang w:val="fr-CA"/>
-        </w:rPr>
-        <w:tab/>
-        <w:t>3</w:t>
-      </w:r>
-    </w:p>
-    <w:p>
-      <w:pPr>
-        <w:rPr>
-          <w:lang w:val="fr-CA"/>
-        </w:rPr>
-      </w:pPr>
-      <w:r>
-        <w:rPr>
-          <w:lang w:val="fr-CA"/>
-        </w:rPr>
-        <w:t>Effort :</w:t>
-      </w:r>
-      <w:r>
-        <w:rPr>
-          <w:lang w:val="fr-CA"/>
-        </w:rPr>
-        <w:tab/>
-        <w:t>2</w:t>
-      </w:r>
-    </w:p>
-    <w:p>
-      <w:pPr>
-        <w:rPr>
-          <w:lang w:val="fr-CA"/>
-        </w:rPr>
-      </w:pPr>
-      <w:r>
-        <w:rPr>
-          <w:lang w:val="fr-CA"/>
-        </w:rPr>
-        <w:t>Commentaires :</w:t>
-      </w:r>
-      <w:r>
-        <w:rPr>
-          <w:lang w:val="fr-CA"/>
-        </w:rPr>
-        <w:tab/>
-      </w:r>
-    </w:p>
-    <w:p>
-      <w:pPr>
-        <w:rPr>
-          <w:lang w:val="fr-CA"/>
-        </w:rPr>
-      </w:pPr>
-      <w:r>
-        <w:rPr>
-          <w:lang w:val="fr-CA"/>
-        </w:rPr>
-        <w:tab/>
-      </w:r>
-    </w:p>
-    <w:p>
-      <w:pPr>
-        <w:rPr>
-          <w:lang w:val="fr-CA"/>
-        </w:rPr>
-      </w:pPr>
-      <w:r>
-        <w:rPr>
-          <w:lang w:val="fr-CA"/>
-        </w:rPr>
-        <w:t>40</w:t>
-      </w:r>
-    </w:p>
-    <w:p>
-      <w:pPr>
-        <w:rPr>
-          <w:lang w:val="fr-CA"/>
-        </w:rPr>
-      </w:pPr>
-      <w:r>
-        <w:rPr>
-          <w:lang w:val="fr-CA"/>
-        </w:rPr>
-        <w:t>Acteur ou rôle :</w:t>
-      </w:r>
-      <w:r>
-        <w:rPr>
-          <w:lang w:val="fr-CA"/>
-        </w:rPr>
-        <w:tab/>
-        <w:t>Utilisateur</w:t>
-      </w:r>
-    </w:p>
-    <w:p>
-      <w:pPr>
-        <w:rPr>
-          <w:lang w:val="fr-CA"/>
-        </w:rPr>
-      </w:pPr>
-      <w:r>
-        <w:rPr>
-          <w:lang w:val="fr-CA"/>
-        </w:rPr>
-        <w:t>Scénario ou story :</w:t>
-      </w:r>
-      <w:r>
-        <w:rPr>
-          <w:lang w:val="fr-CA"/>
-        </w:rPr>
-        <w:tab/>
-      </w:r>
-      <w:r>
-        <w:rPr>
-          <w:highlight w:val="yellow"/>
-          <w:lang w:val="fr-CA"/>
-        </w:rPr>
-        <w:t>En tant qu’utilisateur, je veux être capable de modifier la largeur du cou afin d’avoir un portrait réaliste</w:t>
-      </w:r>
-    </w:p>
-    <w:p>
-      <w:pPr>
-        <w:rPr>
-          <w:lang w:val="fr-CA"/>
-        </w:rPr>
-      </w:pPr>
-      <w:r>
-        <w:rPr>
-          <w:lang w:val="fr-CA"/>
-        </w:rPr>
-        <w:t>Détail ou description :</w:t>
-      </w:r>
-      <w:r>
-        <w:rPr>
-          <w:lang w:val="fr-CA"/>
-        </w:rPr>
-        <w:tab/>
-        <w:t>1.</w:t>
-      </w:r>
-      <w:r>
-        <w:rPr>
-          <w:lang w:val="fr-CA"/>
-        </w:rPr>
-        <w:t>Ajouter un slider permettant de modifier la largeur du cou</w:t>
-      </w:r>
-    </w:p>
-    <w:p>
-      <w:pPr>
-        <w:rPr>
-          <w:lang w:val="fr-CA"/>
-        </w:rPr>
-      </w:pPr>
-      <w:r>
-        <w:rPr>
-          <w:lang w:val="fr-CA"/>
-        </w:rPr>
-        <w:t>2.</w:t>
-      </w:r>
-      <w:r>
-        <w:rPr>
-          <w:lang w:val="fr-CA"/>
-        </w:rPr>
-        <w:t>Trouver un algorithme pour modifier la position des points selon le modèle mémoire et l’appl</w:t>
-      </w:r>
-      <w:r>
-        <w:rPr>
-          <w:lang w:val="fr-CA"/>
-        </w:rPr>
-        <w:t>iquer dans les classes modèles.</w:t>
-      </w:r>
-    </w:p>
-    <w:p>
-      <w:pPr>
-        <w:rPr>
-          <w:lang w:val="fr-CA"/>
-        </w:rPr>
-      </w:pPr>
-      <w:r>
-        <w:rPr>
-          <w:lang w:val="fr-CA"/>
-        </w:rPr>
-        <w:t>Tests d’acceptation :</w:t>
-      </w:r>
-      <w:r>
-        <w:rPr>
-          <w:lang w:val="fr-CA"/>
-        </w:rPr>
-        <w:tab/>
-        <w:t>Le cou s’élar</w:t>
-      </w:r>
-      <w:r>
-        <w:rPr>
-          <w:lang w:val="fr-CA"/>
-        </w:rPr>
-        <w:t>git lorsqu’on modifie le slider</w:t>
-      </w:r>
     </w:p>
     <w:p>
       <w:pPr>
@@ -11842,7 +11843,7 @@
 </file>
 
 <file path=customXml/itemProps1.xml><?xml version="1.0" encoding="utf-8"?>
-<ds:datastoreItem xmlns:ds="http://schemas.openxmlformats.org/officeDocument/2006/customXml" ds:itemID="{D1AD9578-2ECF-4219-AAFD-E41496A22074}">
+<ds:datastoreItem xmlns:ds="http://schemas.openxmlformats.org/officeDocument/2006/customXml" ds:itemID="{99117B55-3483-41CB-BD69-B0487303FAC1}">
   <ds:schemaRefs>
     <ds:schemaRef ds:uri="http://schemas.openxmlformats.org/officeDocument/2006/bibliography"/>
   </ds:schemaRefs>

</xml_diff>